<commit_message>
Finished tinker word doc. Created tinker html. Trialling out new font size and line spacing using pagetext css class. Will apply to all pages now as a test.
</commit_message>
<xml_diff>
--- a/Content/tinkersalas.docx
+++ b/Content/tinkersalas.docx
@@ -1,6 +1,6 @@
 
 <file path=word/document.xml><?xml version="1.0" encoding="utf-8"?>
-<w:document xmlns:wpc="http://schemas.microsoft.com/office/word/2010/wordprocessingCanvas" xmlns:mc="http://schemas.openxmlformats.org/markup-compatibility/2006" xmlns:o="urn:schemas-microsoft-com:office:office" xmlns:r="http://schemas.openxmlformats.org/officeDocument/2006/relationships" xmlns:m="http://schemas.openxmlformats.org/officeDocument/2006/math" xmlns:v="urn:schemas-microsoft-com:vml" xmlns:wp14="http://schemas.microsoft.com/office/word/2010/wordprocessingDrawing" xmlns:wp="http://schemas.openxmlformats.org/drawingml/2006/wordprocessingDrawing" xmlns:w10="urn:schemas-microsoft-com:office:word" xmlns:w="http://schemas.openxmlformats.org/wordprocessingml/2006/main" xmlns:w14="http://schemas.microsoft.com/office/word/2010/wordml" xmlns:wpg="http://schemas.microsoft.com/office/word/2010/wordprocessingGroup" xmlns:wpi="http://schemas.microsoft.com/office/word/2010/wordprocessingInk" xmlns:wne="http://schemas.microsoft.com/office/word/2006/wordml" xmlns:wps="http://schemas.microsoft.com/office/word/2010/wordprocessingShape" mc:Ignorable="w14 wp14">
+<w:document xmlns:wpc="http://schemas.microsoft.com/office/word/2010/wordprocessingCanvas" xmlns:cx="http://schemas.microsoft.com/office/drawing/2014/chartex" xmlns:cx1="http://schemas.microsoft.com/office/drawing/2015/9/8/chartex" xmlns:cx2="http://schemas.microsoft.com/office/drawing/2015/10/21/chartex" xmlns:cx3="http://schemas.microsoft.com/office/drawing/2016/5/9/chartex" xmlns:cx4="http://schemas.microsoft.com/office/drawing/2016/5/10/chartex" xmlns:cx5="http://schemas.microsoft.com/office/drawing/2016/5/11/chartex" xmlns:cx6="http://schemas.microsoft.com/office/drawing/2016/5/12/chartex" xmlns:cx7="http://schemas.microsoft.com/office/drawing/2016/5/13/chartex" xmlns:cx8="http://schemas.microsoft.com/office/drawing/2016/5/14/chartex" xmlns:mc="http://schemas.openxmlformats.org/markup-compatibility/2006" xmlns:aink="http://schemas.microsoft.com/office/drawing/2016/ink" xmlns:am3d="http://schemas.microsoft.com/office/drawing/2017/model3d" xmlns:o="urn:schemas-microsoft-com:office:office" xmlns:r="http://schemas.openxmlformats.org/officeDocument/2006/relationships" xmlns:m="http://schemas.openxmlformats.org/officeDocument/2006/math" xmlns:v="urn:schemas-microsoft-com:vml" xmlns:wp14="http://schemas.microsoft.com/office/word/2010/wordprocessingDrawing" xmlns:wp="http://schemas.openxmlformats.org/drawingml/2006/wordprocessingDrawing" xmlns:w10="urn:schemas-microsoft-com:office:word" xmlns:w="http://schemas.openxmlformats.org/wordprocessingml/2006/main" xmlns:w14="http://schemas.microsoft.com/office/word/2010/wordml" xmlns:w15="http://schemas.microsoft.com/office/word/2012/wordml" xmlns:w16cid="http://schemas.microsoft.com/office/word/2016/wordml/cid" xmlns:w16se="http://schemas.microsoft.com/office/word/2015/wordml/symex" xmlns:wpg="http://schemas.microsoft.com/office/word/2010/wordprocessingGroup" xmlns:wpi="http://schemas.microsoft.com/office/word/2010/wordprocessingInk" xmlns:wne="http://schemas.microsoft.com/office/word/2006/wordml" xmlns:wps="http://schemas.microsoft.com/office/word/2010/wordprocessingShape" mc:Ignorable="w14 w15 w16se w16cid wp14">
   <w:body>
     <w:p>
       <w:pPr>
@@ -52,7 +52,7 @@
     </w:p>
     <w:p>
       <w:pPr>
-        <w:pStyle w:val="Prrafodelista"/>
+        <w:pStyle w:val="ListParagraph"/>
         <w:numPr>
           <w:ilvl w:val="0"/>
           <w:numId w:val="3"/>
@@ -64,7 +64,7 @@
     </w:p>
     <w:p>
       <w:pPr>
-        <w:pStyle w:val="Prrafodelista"/>
+        <w:pStyle w:val="ListParagraph"/>
         <w:numPr>
           <w:ilvl w:val="0"/>
           <w:numId w:val="3"/>
@@ -76,7 +76,7 @@
     </w:p>
     <w:p>
       <w:pPr>
-        <w:pStyle w:val="Prrafodelista"/>
+        <w:pStyle w:val="ListParagraph"/>
         <w:numPr>
           <w:ilvl w:val="0"/>
           <w:numId w:val="3"/>
@@ -88,7 +88,7 @@
     </w:p>
     <w:p>
       <w:pPr>
-        <w:pStyle w:val="Prrafodelista"/>
+        <w:pStyle w:val="ListParagraph"/>
         <w:numPr>
           <w:ilvl w:val="0"/>
           <w:numId w:val="3"/>
@@ -106,7 +106,7 @@
     </w:p>
     <w:p>
       <w:pPr>
-        <w:pStyle w:val="Prrafodelista"/>
+        <w:pStyle w:val="ListParagraph"/>
         <w:numPr>
           <w:ilvl w:val="0"/>
           <w:numId w:val="3"/>
@@ -127,6 +127,8 @@
       <w:r>
         <w:t>s a spectacular level of fucked-up.</w:t>
       </w:r>
+      <w:bookmarkStart w:id="0" w:name="_GoBack"/>
+      <w:bookmarkEnd w:id="0"/>
     </w:p>
     <w:p>
       <w:r>
@@ -139,18 +141,10 @@
         <w:t>Venezuela: What everyone needs to know</w:t>
       </w:r>
       <w:r>
-        <w:t xml:space="preserve"> </w:t>
-      </w:r>
-      <w:proofErr w:type="gramStart"/>
-      <w:r>
-        <w:t>‘</w:t>
-      </w:r>
-      <w:r>
-        <w:t xml:space="preserve"> by</w:t>
-      </w:r>
-      <w:proofErr w:type="gramEnd"/>
-      <w:r>
-        <w:t xml:space="preserve"> Miguel Tinker Salas</w:t>
+        <w:t xml:space="preserve"> ‘</w:t>
+      </w:r>
+      <w:r>
+        <w:t xml:space="preserve"> by Miguel Tinker Salas</w:t>
       </w:r>
       <w:r>
         <w:t>. A little tipsy home from d</w:t>
@@ -253,10 +247,7 @@
         <w:t xml:space="preserve"> </w:t>
       </w:r>
       <w:r>
-        <w:t>(Venezuela before oil)</w:t>
-      </w:r>
-      <w:r>
-        <w:t xml:space="preserve"> </w:t>
+        <w:t xml:space="preserve">(Venezuela before oil) </w:t>
       </w:r>
       <w:r>
         <w:t xml:space="preserve">to be </w:t>
@@ -268,19 +259,22 @@
         <w:t>int</w:t>
       </w:r>
       <w:r>
-        <w:t>eresting and informative meander through the stories and legends surrounding the nation’s founding fathers (and mothers), with much focus on the structure of the colonial economy (</w:t>
-      </w:r>
-      <w:r>
-        <w:t xml:space="preserve">as we’ll see below, </w:t>
-      </w:r>
-      <w:r>
-        <w:t xml:space="preserve">such </w:t>
-      </w:r>
-      <w:r>
-        <w:t xml:space="preserve">economic </w:t>
-      </w:r>
-      <w:r>
-        <w:t xml:space="preserve">analysis of the Chávez era is notable by its absence). </w:t>
+        <w:t>eresting and informative meander through the stories and legends surrounding the nation’s founding fathers (and mothers), with much focus on the structure of the colonial economy</w:t>
+      </w:r>
+      <w:r>
+        <w:t>. A</w:t>
+      </w:r>
+      <w:r>
+        <w:t xml:space="preserve">s we’ll see below, economic </w:t>
+      </w:r>
+      <w:r>
+        <w:t>criticism</w:t>
+      </w:r>
+      <w:r>
+        <w:t xml:space="preserve"> of the Chávez era is notable by its absence</w:t>
+      </w:r>
+      <w:r>
+        <w:t>.</w:t>
       </w:r>
     </w:p>
     <w:p>
@@ -291,13 +285,14 @@
         <w:t>d…</w:t>
       </w:r>
       <w:r>
-        <w:t xml:space="preserve">that black curse. </w:t>
-      </w:r>
-      <w:proofErr w:type="gramStart"/>
-      <w:r>
-        <w:t>Oil.</w:t>
-      </w:r>
-      <w:proofErr w:type="gramEnd"/>
+        <w:t>that black curse</w:t>
+      </w:r>
+      <w:r>
+        <w:t>…o</w:t>
+      </w:r>
+      <w:r>
+        <w:t>il.</w:t>
+      </w:r>
       <w:r>
         <w:t xml:space="preserve"> T</w:t>
       </w:r>
@@ -325,15 +320,11 @@
       <w:r>
         <w:t xml:space="preserve"> </w:t>
       </w:r>
-      <w:proofErr w:type="spellStart"/>
-      <w:proofErr w:type="gramStart"/>
-      <w:r>
-        <w:t>cadillacs</w:t>
-      </w:r>
-      <w:proofErr w:type="spellEnd"/>
-      <w:proofErr w:type="gramEnd"/>
-      <w:r>
-        <w:t xml:space="preserve">, </w:t>
+      <w:r>
+        <w:t>Cadillacs and</w:t>
+      </w:r>
+      <w:r>
+        <w:t xml:space="preserve"> </w:t>
       </w:r>
       <w:r>
         <w:t>baseball.</w:t>
@@ -348,7 +339,28 @@
         <w:t>th</w:t>
       </w:r>
       <w:r>
-        <w:t xml:space="preserve"> century, Venezuela was led by military strongmen and presidents selected by a self-serving senate, all of whom struggled to get their cut of the oil boom’s riches. Western-style democracy arrived in the second half of the century.</w:t>
+        <w:t xml:space="preserve"> century, Venezuela was led by military strongmen and presidents selected by a self-serving senate </w:t>
+      </w:r>
+      <w:r>
+        <w:t xml:space="preserve">in a constant </w:t>
+      </w:r>
+      <w:r>
+        <w:t xml:space="preserve">struggle </w:t>
+      </w:r>
+      <w:r>
+        <w:t xml:space="preserve">for a </w:t>
+      </w:r>
+      <w:r>
+        <w:t>cut of the oil boom’s riches. Western-style democracy arrived in the second half of the century</w:t>
+      </w:r>
+      <w:r>
+        <w:t xml:space="preserve">, although corruption and nepotism continued to plague the </w:t>
+      </w:r>
+      <w:r>
+        <w:t>country</w:t>
+      </w:r>
+      <w:r>
+        <w:t>.</w:t>
       </w:r>
       <w:r>
         <w:t xml:space="preserve"> </w:t>
@@ -403,15 +415,7 @@
         <w:t xml:space="preserve">up to the era of Chávez </w:t>
       </w:r>
       <w:r>
-        <w:t xml:space="preserve">was </w:t>
-      </w:r>
-      <w:proofErr w:type="gramStart"/>
-      <w:r>
-        <w:t>partisan</w:t>
-      </w:r>
-      <w:proofErr w:type="gramEnd"/>
-      <w:r>
-        <w:t xml:space="preserve"> to the point of obscuring the truth. Unfortunately, the same cannot be said for the part</w:t>
+        <w:t>was partisan to the point of obscuring the truth. Unfortunately, the same cannot be said for the part</w:t>
       </w:r>
       <w:r>
         <w:t xml:space="preserve"> three</w:t>
@@ -422,11 +426,136 @@
     </w:p>
     <w:p>
       <w:r>
-        <w:t>Part three………..</w:t>
+        <w:t xml:space="preserve">Tinker’s treats the </w:t>
+      </w:r>
+      <w:r>
+        <w:t>Chávez</w:t>
+      </w:r>
+      <w:r>
+        <w:t xml:space="preserve">/Maduro period in the final eighty pages of the book. His natural support for the “leftist” and “progressive” government of </w:t>
+      </w:r>
+      <w:r>
+        <w:t>Chávez/Maduro</w:t>
+      </w:r>
+      <w:r>
+        <w:t xml:space="preserve"> leads to </w:t>
+      </w:r>
+      <w:r>
+        <w:t xml:space="preserve">a </w:t>
+      </w:r>
+      <w:r>
+        <w:t xml:space="preserve">real deterioration in the quality and objectivity of the analysis in this section. I expected to read about the economic mismanagement, the spiralling inflation, the souring of foreign relations (except for making friends </w:t>
+      </w:r>
+      <w:r>
+        <w:lastRenderedPageBreak/>
+        <w:t>with such “progressive” forces as Iran, Libya and Russia), the descent into lawlessness, the state-organised corruption and the violent repression by the security forces that anyone except for the most blinkered, leftish ideologue can see is the reality in Venezuela. But, no</w:t>
+      </w:r>
+      <w:r>
+        <w:t>. I</w:t>
+      </w:r>
+      <w:r>
+        <w:t>nstead what we get is a defence of the regime in the face of hostile opposition and international forces.</w:t>
       </w:r>
     </w:p>
     <w:p>
       <w:r>
+        <w:t xml:space="preserve">Perhaps because of his background in the humanities, </w:t>
+      </w:r>
+      <w:r>
+        <w:t>Tinker places much focus on the “</w:t>
+      </w:r>
+      <w:proofErr w:type="spellStart"/>
+      <w:r>
+        <w:t>mis</w:t>
+      </w:r>
+      <w:r>
+        <w:rPr>
+          <w:rFonts w:cstheme="minorHAnsi"/>
+        </w:rPr>
+        <w:t>í</w:t>
+      </w:r>
+      <w:r>
+        <w:t>ones</w:t>
+      </w:r>
+      <w:proofErr w:type="spellEnd"/>
+      <w:r>
+        <w:t>”</w:t>
+      </w:r>
+      <w:r>
+        <w:t xml:space="preserve">: </w:t>
+      </w:r>
+      <w:r>
+        <w:t xml:space="preserve">government programmes to improve the life of the poor. The programmes aim to bring healthcare, education, housing and electoral participation to the poorest neighbourhoods. Of course, this sounds like an honourable thing to do. </w:t>
+      </w:r>
+      <w:r>
+        <w:t xml:space="preserve">However, Tinker doesn’t discuss the ways in which these programmes have been abused by party and government officials as ways to </w:t>
+      </w:r>
+      <w:r>
+        <w:t>indoctrinate children (be re-writing history books), intimidate voters (by arming local mobs called “</w:t>
+      </w:r>
+      <w:proofErr w:type="spellStart"/>
+      <w:r>
+        <w:t>colectivos</w:t>
+      </w:r>
+      <w:proofErr w:type="spellEnd"/>
+      <w:r>
+        <w:t>”(</w:t>
+      </w:r>
+      <w:r>
+        <w:t xml:space="preserve"> https://en.wikipedia.org/wiki/Colectivo_(Venezuela)</w:t>
+      </w:r>
+      <w:r>
+        <w:t xml:space="preserve">)), </w:t>
+      </w:r>
+      <w:r>
+        <w:t>launder money or secure new homes for their family members or business connections.</w:t>
+      </w:r>
+      <w:r>
+        <w:t xml:space="preserve"> </w:t>
+      </w:r>
+      <w:r>
+        <w:t>He also doesn’t discuss</w:t>
+      </w:r>
+      <w:r>
+        <w:t xml:space="preserve"> whether such programmes were effective or affordable in the long-term given falling government non-oil revenues.</w:t>
+      </w:r>
+      <w:r>
+        <w:t xml:space="preserve"> The reality is that Venezuela relied on high oil prices to fund lavish social programmes without creating the environment for the non-oil economy to flourish. Despite relying so heavily on its oil revenues, the Ch</w:t>
+      </w:r>
+      <w:r>
+        <w:t>á</w:t>
+      </w:r>
+      <w:r>
+        <w:t xml:space="preserve">vez/Maduro government oversaw new levels of corruption and mismanagement within </w:t>
+      </w:r>
+      <w:proofErr w:type="spellStart"/>
+      <w:r>
+        <w:t>PdVSA</w:t>
+      </w:r>
+      <w:proofErr w:type="spellEnd"/>
+      <w:r>
+        <w:t>.</w:t>
+      </w:r>
+      <w:r>
+        <w:t xml:space="preserve"> Oil production is at its lowest in three decades (</w:t>
+      </w:r>
+      <w:hyperlink r:id="rId6" w:history="1">
+        <w:r>
+          <w:rPr>
+            <w:rStyle w:val="Hyperlink"/>
+          </w:rPr>
+          <w:t>http://money.cnn.com/2018/01/09/news/economy/venezuela-oil-production/index.html</w:t>
+        </w:r>
+      </w:hyperlink>
+      <w:r>
+        <w:t>) despite massive untapped reserves.</w:t>
+      </w:r>
+      <w:r>
+        <w:t xml:space="preserve"> All this meant that when the oil price collapsed in 2014 economic disaster was inevitable.</w:t>
+      </w:r>
+    </w:p>
+    <w:p>
+      <w:r>
         <w:t xml:space="preserve">I recognise this book was written around 2014, when it was just about possible for the most </w:t>
       </w:r>
       <w:proofErr w:type="spellStart"/>
@@ -435,11 +564,7 @@
       </w:r>
       <w:proofErr w:type="spellEnd"/>
       <w:r>
-        <w:t xml:space="preserve"> of Western "progressive" thinkers to still see the positive side of the Bolivarian revolution.  However, as someone whose family has been directly affected, I found it incredible that </w:t>
-      </w:r>
-      <w:r>
-        <w:lastRenderedPageBreak/>
-        <w:t xml:space="preserve">the book makes no mention of the damage caused by the </w:t>
+        <w:t xml:space="preserve"> of Western "progressive" thinkers to still see the positive side of the Bolivarian revolution.  However, as someone whose family has been directly affected, I found it incredible that the book makes no mention of the damage caused by the </w:t>
       </w:r>
       <w:proofErr w:type="spellStart"/>
       <w:r>
@@ -486,10 +611,10 @@
         <w:t xml:space="preserve"> due to currency controls is</w:t>
       </w:r>
       <w:r>
-        <w:t xml:space="preserve"> by far the most important cause of the shortages of staple goods </w:t>
-      </w:r>
-      <w:r>
-        <w:t xml:space="preserve">that Tinker does mention. </w:t>
+        <w:t xml:space="preserve"> by far the most important cause of the shortages of staple goods</w:t>
+      </w:r>
+      <w:r>
+        <w:t xml:space="preserve">. </w:t>
       </w:r>
       <w:r>
         <w:t>Communism has been shown not to work</w:t>
@@ -585,7 +710,40 @@
         <w:t xml:space="preserve"> of status in society</w:t>
       </w:r>
       <w:r>
-        <w:t xml:space="preserve">. My partner’s middle-class family spend up to eight hours in a line to buy flour and oil. Often there is none left once they make it to the front. When on holiday in Spain or Portugal, </w:t>
+        <w:t>.</w:t>
+      </w:r>
+      <w:r>
+        <w:t xml:space="preserve"> As a member of the American middle-class, </w:t>
+      </w:r>
+      <w:r>
+        <w:t xml:space="preserve">one wonders about </w:t>
+      </w:r>
+      <w:r>
+        <w:rPr>
+          <w:i/>
+        </w:rPr>
+        <w:t xml:space="preserve">his </w:t>
+      </w:r>
+      <w:r>
+        <w:t xml:space="preserve">position of status. </w:t>
+      </w:r>
+      <w:r>
+        <w:t>Tinker has access to the</w:t>
+      </w:r>
+      <w:r>
+        <w:t xml:space="preserve"> decadent</w:t>
+      </w:r>
+      <w:r>
+        <w:t xml:space="preserve"> wonders of the modern world, principally clean water, supermarkets overflowing with food, reliable electricity, functioning transport infrastructure, safe streets and public spaces, great schools, hospitals with hi-tech equipment, and so on. These </w:t>
+      </w:r>
+      <w:r>
+        <w:lastRenderedPageBreak/>
+        <w:t xml:space="preserve">things leftist academics like Tinker always seem to take for granted when writing from their cosy college campus about “progressive”, socialist governments in the developing world. </w:t>
+      </w:r>
+    </w:p>
+    <w:p>
+      <w:r>
+        <w:t xml:space="preserve">My partner’s middle-class family spend up to eight hours in a line to buy flour and oil. Often there is none left once they make it to the front. When on holiday in Spain or Portugal, </w:t>
       </w:r>
       <w:r>
         <w:t>we</w:t>
@@ -594,7 +752,13 @@
         <w:t xml:space="preserve"> do tours of pharmacies to </w:t>
       </w:r>
       <w:r>
-        <w:t xml:space="preserve">buy the medicine that keeps my partner’s father alive. Medicine is </w:t>
+        <w:t>buy the medicine that keeps my partner’s father alive</w:t>
+      </w:r>
+      <w:r>
+        <w:t xml:space="preserve"> (in the UK a doctor’s prescription is usually required)</w:t>
+      </w:r>
+      <w:r>
+        <w:t xml:space="preserve">. Medicine is </w:t>
       </w:r>
       <w:r>
         <w:t>now almost impossible to come b</w:t>
@@ -615,7 +779,13 @@
         <w:t xml:space="preserve"> boxes of aspirin.</w:t>
       </w:r>
       <w:r>
-        <w:t xml:space="preserve"> When I say send, I mean find a friend who i</w:t>
+        <w:t xml:space="preserve"> </w:t>
+      </w:r>
+      <w:r>
+        <w:t>And w</w:t>
+      </w:r>
+      <w:r>
+        <w:t>hen I say send, I mean find a friend who i</w:t>
       </w:r>
       <w:r>
         <w:t>s travelling back to Venezuela, because t</w:t>
@@ -624,7 +794,13 @@
         <w:t>here is no functioning postal service (the customs officials take all parcels to sell on the black market anyway), and no international courier will deliver to Venezuela.</w:t>
       </w:r>
       <w:r>
-        <w:t xml:space="preserve"> I say to you, Miguel, have you tried living in Venezuela recently? </w:t>
+        <w:t xml:space="preserve"> I say to you, Miguel</w:t>
+      </w:r>
+      <w:r>
+        <w:t xml:space="preserve"> Tinker Salas</w:t>
+      </w:r>
+      <w:r>
+        <w:t xml:space="preserve">, have you tried living in Venezuela recently? </w:t>
       </w:r>
       <w:r>
         <w:t xml:space="preserve">What planet are you living on when you suggest that life in Venezuela has improved under </w:t>
@@ -635,15 +811,7 @@
       </w:r>
       <w:proofErr w:type="spellEnd"/>
       <w:r>
-        <w:t xml:space="preserve">? Yes, the social programs undoubtedly </w:t>
-      </w:r>
-      <w:proofErr w:type="gramStart"/>
-      <w:r>
-        <w:t>raised</w:t>
-      </w:r>
-      <w:proofErr w:type="gramEnd"/>
-      <w:r>
-        <w:t>, temporarily, the standard of living of the country’s poorest.</w:t>
+        <w:t>? Yes, the social programs undoubtedly raised, temporarily, the standard of living of the country’s poorest.</w:t>
       </w:r>
       <w:r>
         <w:t xml:space="preserve"> But the approach was </w:t>
@@ -655,18 +823,81 @@
         <w:t>unsustainable</w:t>
       </w:r>
       <w:r>
-        <w:t>. Thanks to Chávez and his successors, I had to watch my partner cry at the sight of brother-in-law as he arrived in Spain escaping from Venezuela: he was emaciated, having eaten once-a-day for the last two years, mostly just pasta and margarine, occasionally an egg. And he is one of the lucky ones. Many now find their food in the refuse sacks outside restaurants (</w:t>
+        <w:t xml:space="preserve">. Thanks to Chávez and his successors, I had to watch my partner cry at the sight of </w:t>
+      </w:r>
+      <w:r>
+        <w:t>a family member arriving</w:t>
+      </w:r>
+      <w:r>
+        <w:t xml:space="preserve"> in Spain from Venezuela: </w:t>
+      </w:r>
+      <w:r>
+        <w:t>they were</w:t>
+      </w:r>
+      <w:r>
+        <w:t xml:space="preserve"> </w:t>
+      </w:r>
+      <w:r>
+        <w:t xml:space="preserve">incredibly thin, </w:t>
+      </w:r>
+      <w:r>
+        <w:t>having eaten once-a-day for the last two years, mostly just pasta and margarine, occasionally an egg.</w:t>
+      </w:r>
+      <w:r>
+        <w:t xml:space="preserve"> A</w:t>
+      </w:r>
+      <w:r>
+        <w:t>nd</w:t>
+      </w:r>
+      <w:r>
+        <w:t xml:space="preserve"> this was before we discovered they had contracted hepatitis A from contaminated food.</w:t>
+      </w:r>
+      <w:r>
+        <w:t xml:space="preserve"> </w:t>
+      </w:r>
+      <w:r>
+        <w:t xml:space="preserve">In a way, </w:t>
+      </w:r>
+      <w:r>
+        <w:t>they were</w:t>
+      </w:r>
+      <w:r>
+        <w:t xml:space="preserve"> one of the lucky ones. Many now find their food in the refuse sacks outside </w:t>
+      </w:r>
+      <w:r>
+        <w:t xml:space="preserve">homes and businesses </w:t>
+      </w:r>
+      <w:r>
+        <w:t>(</w:t>
       </w:r>
       <w:hyperlink r:id="rId7" w:history="1">
         <w:r>
           <w:rPr>
-            <w:rStyle w:val="Hipervnculo"/>
+            <w:rStyle w:val="Hyperlink"/>
           </w:rPr>
-          <w:t>http://www.bbc.co.uk/news/blogs-news-from-elsewhere-39140060</w:t>
+          <w:t>http://www.bbc.co.uk/news/blogs-n</w:t>
+        </w:r>
+        <w:r>
+          <w:rPr>
+            <w:rStyle w:val="Hyperlink"/>
+          </w:rPr>
+          <w:t>e</w:t>
+        </w:r>
+        <w:r>
+          <w:rPr>
+            <w:rStyle w:val="Hyperlink"/>
+          </w:rPr>
+          <w:t>ws-from-elsewhere-39140060</w:t>
         </w:r>
       </w:hyperlink>
       <w:r>
-        <w:t xml:space="preserve">).As recently as July 2016, </w:t>
+        <w:t>).</w:t>
+      </w:r>
+      <w:r>
+        <w:t xml:space="preserve"> </w:t>
+      </w:r>
+      <w:r>
+        <w:t xml:space="preserve">As recently as July 2016, </w:t>
       </w:r>
       <w:r>
         <w:t>Tinker claimed that there is no crisis in Venezuela, that no one is starving (</w:t>
@@ -674,7 +905,7 @@
       <w:hyperlink r:id="rId8" w:history="1">
         <w:r>
           <w:rPr>
-            <w:rStyle w:val="Hipervnculo"/>
+            <w:rStyle w:val="Hyperlink"/>
           </w:rPr>
           <w:t>https://www.pomona.edu/news/2016/06/27-venezuela-expert-miguel-tinker-salas-breaks-down-nation%E2%80%99s-crisis</w:t>
         </w:r>
@@ -684,9 +915,132 @@
       </w:r>
     </w:p>
     <w:p>
-      <w:bookmarkStart w:id="0" w:name="_GoBack"/>
-      <w:bookmarkEnd w:id="0"/>
+      <w:r>
+        <w:t xml:space="preserve">Tinker paints a picture of a government opposition out to sabotage Chavez’s plans to raise the lower classes out of poverty. He </w:t>
+      </w:r>
+      <w:r>
+        <w:t>downplays opposition protests about the repression of the media. I mean yeah, OK, Venezuela lags behind Myanmar, Mali and Afghanistan in the Press Freedom Index (</w:t>
+      </w:r>
+      <w:hyperlink r:id="rId9" w:history="1">
+        <w:r>
+          <w:rPr>
+            <w:rStyle w:val="Hyperlink"/>
+          </w:rPr>
+          <w:t>https://en.wikipedia.org/wiki/Press_Freedom_Index#Rankings_and_scores_by_country</w:t>
+        </w:r>
+      </w:hyperlink>
+      <w:r>
+        <w:t xml:space="preserve">), but it’s not </w:t>
+      </w:r>
+      <w:r>
+        <w:rPr>
+          <w:i/>
+        </w:rPr>
+        <w:t>that</w:t>
+      </w:r>
+      <w:r>
+        <w:t xml:space="preserve"> bad, is it? Yes, Tinker it is. Again, the worst of what has happened has taken place since the publishing of the book, but the writing was already on the wall. We’re talking about the government shutting down TV channels, both national such as RCTV and international such as CNN (</w:t>
+      </w:r>
+      <w:hyperlink r:id="rId10" w:history="1">
+        <w:r>
+          <w:rPr>
+            <w:rStyle w:val="Hyperlink"/>
+          </w:rPr>
+          <w:t>http://www.newsweek.com/venezuela-censorship-nicolas-maduro-cnn-censorship-557305</w:t>
+        </w:r>
+      </w:hyperlink>
+      <w:r>
+        <w:t>), and censorship of all major news outlets in the country. The only reliable news from inside Venezuela now comes via social media (</w:t>
+      </w:r>
+      <w:hyperlink r:id="rId11" w:history="1">
+        <w:r>
+          <w:rPr>
+            <w:rStyle w:val="Hyperlink"/>
+          </w:rPr>
+          <w:t>https://freedomhouse.org/report/freedom-press/2017/venezuela</w:t>
+        </w:r>
+      </w:hyperlink>
+      <w:r>
+        <w:t>).</w:t>
+      </w:r>
     </w:p>
+    <w:p>
+      <w:r>
+        <w:t xml:space="preserve">It’s hard to know where to start or stop when describing how bad the situation is in Venezuela. We simply can’t grasp it as pampered westerners. Can you imagine </w:t>
+      </w:r>
+      <w:r>
+        <w:t>your</w:t>
+      </w:r>
+      <w:r>
+        <w:t xml:space="preserve"> government arresting opposition politicians (</w:t>
+      </w:r>
+      <w:hyperlink r:id="rId12" w:history="1">
+        <w:r>
+          <w:rPr>
+            <w:rStyle w:val="Hyperlink"/>
+          </w:rPr>
+          <w:t>https://en.wikipedia.org/wiki/Leopoldo_L%C3%B3pez#Imprisonment</w:t>
+        </w:r>
+      </w:hyperlink>
+      <w:r>
+        <w:t>), and even kidnapping and imprisoning the mayor of your capital city (</w:t>
+      </w:r>
+      <w:hyperlink r:id="rId13" w:history="1">
+        <w:r>
+          <w:rPr>
+            <w:rStyle w:val="Hyperlink"/>
+          </w:rPr>
+          <w:t>https://en.wikipedia.org/wiki/Antonio_Ledezma#Escape_from_house_arrest</w:t>
+        </w:r>
+      </w:hyperlink>
+      <w:r>
+        <w:t xml:space="preserve">)? </w:t>
+      </w:r>
+    </w:p>
+    <w:p>
+      <w:r>
+        <w:t xml:space="preserve">I don’t mean for this review to be a personal attack on Miguel Tinker Salas. I am just frustrated that on the subject of Venezuela he seems to be one of the main voices of authority in the developed world. In many ways, his view are common. It’s easy to find socialist writers and politicians in the UK who support the Venezuelan regime. Frighteningly, the leader of the opposition Labour party is one of them (try this </w:t>
+      </w:r>
+      <w:hyperlink r:id="rId14" w:history="1">
+        <w:r>
+          <w:rPr>
+            <w:rStyle w:val="Hyperlink"/>
+          </w:rPr>
+          <w:t>https://twitter.com/jeremycorbyn/status/309065744954580992?lang=en</w:t>
+        </w:r>
+      </w:hyperlink>
+      <w:r>
+        <w:t xml:space="preserve"> and this </w:t>
+      </w:r>
+      <w:hyperlink r:id="rId15" w:history="1">
+        <w:r>
+          <w:rPr>
+            <w:rStyle w:val="Hyperlink"/>
+          </w:rPr>
+          <w:t>https://www.express.co.uk/news/world/835994/Corbyn-Venezuela-Nicolas-Maduro-Hugo-Chavez-Labour-Party-Watch-Video</w:t>
+        </w:r>
+      </w:hyperlink>
+      <w:r>
+        <w:t>)</w:t>
+      </w:r>
+      <w:r>
+        <w:t xml:space="preserve">. Such ideologues need a fresh dose of reality: capitalism has brought </w:t>
+      </w:r>
+      <w:r>
+        <w:rPr>
+          <w:i/>
+        </w:rPr>
+        <w:t>billions</w:t>
+      </w:r>
+      <w:r>
+        <w:t xml:space="preserve"> of people out of poverty in a way socialist China and Russia never could. Yes, capitalism without restraints is harmful, but the way to solve the problem is to forcefully legislate in a way that </w:t>
+      </w:r>
+      <w:r>
+        <w:lastRenderedPageBreak/>
+        <w:t>both encourages business and protects workers. The path to populist socialism always ends at the same place: the bread line.</w:t>
+      </w:r>
+    </w:p>
+    <w:p/>
     <w:p/>
     <w:p>
       <w:r>
@@ -704,8 +1058,8 @@
 </file>
 
 <file path=word/numbering.xml><?xml version="1.0" encoding="utf-8"?>
-<w:numbering xmlns:wpc="http://schemas.microsoft.com/office/word/2010/wordprocessingCanvas" xmlns:mc="http://schemas.openxmlformats.org/markup-compatibility/2006" xmlns:o="urn:schemas-microsoft-com:office:office" xmlns:r="http://schemas.openxmlformats.org/officeDocument/2006/relationships" xmlns:m="http://schemas.openxmlformats.org/officeDocument/2006/math" xmlns:v="urn:schemas-microsoft-com:vml" xmlns:wp14="http://schemas.microsoft.com/office/word/2010/wordprocessingDrawing" xmlns:wp="http://schemas.openxmlformats.org/drawingml/2006/wordprocessingDrawing" xmlns:w10="urn:schemas-microsoft-com:office:word" xmlns:w="http://schemas.openxmlformats.org/wordprocessingml/2006/main" xmlns:w14="http://schemas.microsoft.com/office/word/2010/wordml" xmlns:wpg="http://schemas.microsoft.com/office/word/2010/wordprocessingGroup" xmlns:wpi="http://schemas.microsoft.com/office/word/2010/wordprocessingInk" xmlns:wne="http://schemas.microsoft.com/office/word/2006/wordml" xmlns:wps="http://schemas.microsoft.com/office/word/2010/wordprocessingShape" mc:Ignorable="w14 wp14">
-  <w:abstractNum w:abstractNumId="0">
+<w:numbering xmlns:wpc="http://schemas.microsoft.com/office/word/2010/wordprocessingCanvas" xmlns:cx="http://schemas.microsoft.com/office/drawing/2014/chartex" xmlns:cx1="http://schemas.microsoft.com/office/drawing/2015/9/8/chartex" xmlns:cx2="http://schemas.microsoft.com/office/drawing/2015/10/21/chartex" xmlns:cx3="http://schemas.microsoft.com/office/drawing/2016/5/9/chartex" xmlns:cx4="http://schemas.microsoft.com/office/drawing/2016/5/10/chartex" xmlns:cx5="http://schemas.microsoft.com/office/drawing/2016/5/11/chartex" xmlns:cx6="http://schemas.microsoft.com/office/drawing/2016/5/12/chartex" xmlns:cx7="http://schemas.microsoft.com/office/drawing/2016/5/13/chartex" xmlns:cx8="http://schemas.microsoft.com/office/drawing/2016/5/14/chartex" xmlns:mc="http://schemas.openxmlformats.org/markup-compatibility/2006" xmlns:aink="http://schemas.microsoft.com/office/drawing/2016/ink" xmlns:am3d="http://schemas.microsoft.com/office/drawing/2017/model3d" xmlns:o="urn:schemas-microsoft-com:office:office" xmlns:r="http://schemas.openxmlformats.org/officeDocument/2006/relationships" xmlns:m="http://schemas.openxmlformats.org/officeDocument/2006/math" xmlns:v="urn:schemas-microsoft-com:vml" xmlns:wp14="http://schemas.microsoft.com/office/word/2010/wordprocessingDrawing" xmlns:wp="http://schemas.openxmlformats.org/drawingml/2006/wordprocessingDrawing" xmlns:w10="urn:schemas-microsoft-com:office:word" xmlns:w="http://schemas.openxmlformats.org/wordprocessingml/2006/main" xmlns:w14="http://schemas.microsoft.com/office/word/2010/wordml" xmlns:w15="http://schemas.microsoft.com/office/word/2012/wordml" xmlns:w16cid="http://schemas.microsoft.com/office/word/2016/wordml/cid" xmlns:w16se="http://schemas.microsoft.com/office/word/2015/wordml/symex" xmlns:wpg="http://schemas.microsoft.com/office/word/2010/wordprocessingGroup" xmlns:wpi="http://schemas.microsoft.com/office/word/2010/wordprocessingInk" xmlns:wne="http://schemas.microsoft.com/office/word/2006/wordml" xmlns:wps="http://schemas.microsoft.com/office/word/2010/wordprocessingShape" mc:Ignorable="w14 w15 w16se w16cid wp14">
+  <w:abstractNum w:abstractNumId="0" w15:restartNumberingAfterBreak="0">
     <w:nsid w:val="167F4A12"/>
     <w:multiLevelType w:val="hybridMultilevel"/>
     <w:tmpl w:val="CA6C3920"/>
@@ -794,7 +1148,7 @@
       </w:pPr>
     </w:lvl>
   </w:abstractNum>
-  <w:abstractNum w:abstractNumId="1">
+  <w:abstractNum w:abstractNumId="1" w15:restartNumberingAfterBreak="0">
     <w:nsid w:val="5271719B"/>
     <w:multiLevelType w:val="hybridMultilevel"/>
     <w:tmpl w:val="403C91F2"/>
@@ -883,7 +1237,7 @@
       </w:pPr>
     </w:lvl>
   </w:abstractNum>
-  <w:abstractNum w:abstractNumId="2">
+  <w:abstractNum w:abstractNumId="2" w15:restartNumberingAfterBreak="0">
     <w:nsid w:val="56042950"/>
     <w:multiLevelType w:val="hybridMultilevel"/>
     <w:tmpl w:val="1D7A3AA6"/>
@@ -1008,7 +1362,7 @@
 </file>
 
 <file path=word/styles.xml><?xml version="1.0" encoding="utf-8"?>
-<w:styles xmlns:mc="http://schemas.openxmlformats.org/markup-compatibility/2006" xmlns:r="http://schemas.openxmlformats.org/officeDocument/2006/relationships" xmlns:w="http://schemas.openxmlformats.org/wordprocessingml/2006/main" xmlns:w14="http://schemas.microsoft.com/office/word/2010/wordml" mc:Ignorable="w14">
+<w:styles xmlns:mc="http://schemas.openxmlformats.org/markup-compatibility/2006" xmlns:r="http://schemas.openxmlformats.org/officeDocument/2006/relationships" xmlns:w="http://schemas.openxmlformats.org/wordprocessingml/2006/main" xmlns:w14="http://schemas.microsoft.com/office/word/2010/wordml" xmlns:w15="http://schemas.microsoft.com/office/word/2012/wordml" xmlns:w16cid="http://schemas.microsoft.com/office/word/2016/wordml/cid" xmlns:w16se="http://schemas.microsoft.com/office/word/2015/wordml/symex" mc:Ignorable="w14 w15 w16se w16cid">
   <w:docDefaults>
     <w:rPrDefault>
       <w:rPr>
@@ -1024,153 +1378,391 @@
       </w:pPr>
     </w:pPrDefault>
   </w:docDefaults>
-  <w:latentStyles w:defLockedState="0" w:defUIPriority="99" w:defSemiHidden="1" w:defUnhideWhenUsed="1" w:defQFormat="0" w:count="267">
-    <w:lsdException w:name="Normal" w:semiHidden="0" w:uiPriority="0" w:unhideWhenUsed="0" w:qFormat="1"/>
-    <w:lsdException w:name="heading 1" w:semiHidden="0" w:uiPriority="9" w:unhideWhenUsed="0" w:qFormat="1"/>
-    <w:lsdException w:name="heading 2" w:uiPriority="9" w:qFormat="1"/>
-    <w:lsdException w:name="heading 3" w:uiPriority="9" w:qFormat="1"/>
-    <w:lsdException w:name="heading 4" w:uiPriority="9" w:qFormat="1"/>
-    <w:lsdException w:name="heading 5" w:uiPriority="9" w:qFormat="1"/>
-    <w:lsdException w:name="heading 6" w:uiPriority="9" w:qFormat="1"/>
-    <w:lsdException w:name="heading 7" w:uiPriority="9" w:qFormat="1"/>
-    <w:lsdException w:name="heading 8" w:uiPriority="9" w:qFormat="1"/>
-    <w:lsdException w:name="heading 9" w:uiPriority="9" w:qFormat="1"/>
-    <w:lsdException w:name="toc 1" w:uiPriority="39"/>
-    <w:lsdException w:name="toc 2" w:uiPriority="39"/>
-    <w:lsdException w:name="toc 3" w:uiPriority="39"/>
-    <w:lsdException w:name="toc 4" w:uiPriority="39"/>
-    <w:lsdException w:name="toc 5" w:uiPriority="39"/>
-    <w:lsdException w:name="toc 6" w:uiPriority="39"/>
-    <w:lsdException w:name="toc 7" w:uiPriority="39"/>
-    <w:lsdException w:name="toc 8" w:uiPriority="39"/>
-    <w:lsdException w:name="toc 9" w:uiPriority="39"/>
-    <w:lsdException w:name="caption" w:uiPriority="35" w:qFormat="1"/>
-    <w:lsdException w:name="Title" w:semiHidden="0" w:uiPriority="10" w:unhideWhenUsed="0" w:qFormat="1"/>
-    <w:lsdException w:name="Default Paragraph Font" w:uiPriority="1"/>
-    <w:lsdException w:name="Subtitle" w:semiHidden="0" w:uiPriority="11" w:unhideWhenUsed="0" w:qFormat="1"/>
-    <w:lsdException w:name="Strong" w:semiHidden="0" w:uiPriority="22" w:unhideWhenUsed="0" w:qFormat="1"/>
-    <w:lsdException w:name="Emphasis" w:semiHidden="0" w:uiPriority="20" w:unhideWhenUsed="0" w:qFormat="1"/>
-    <w:lsdException w:name="Table Grid" w:semiHidden="0" w:uiPriority="39" w:unhideWhenUsed="0"/>
-    <w:lsdException w:name="Placeholder Text" w:unhideWhenUsed="0"/>
-    <w:lsdException w:name="No Spacing" w:semiHidden="0" w:uiPriority="1" w:unhideWhenUsed="0" w:qFormat="1"/>
-    <w:lsdException w:name="Light Shading" w:semiHidden="0" w:uiPriority="60" w:unhideWhenUsed="0"/>
-    <w:lsdException w:name="Light List" w:semiHidden="0" w:uiPriority="61" w:unhideWhenUsed="0"/>
-    <w:lsdException w:name="Light Grid" w:semiHidden="0" w:uiPriority="62" w:unhideWhenUsed="0"/>
-    <w:lsdException w:name="Medium Shading 1" w:semiHidden="0" w:uiPriority="63" w:unhideWhenUsed="0"/>
-    <w:lsdException w:name="Medium Shading 2" w:semiHidden="0" w:uiPriority="64" w:unhideWhenUsed="0"/>
-    <w:lsdException w:name="Medium List 1" w:semiHidden="0" w:uiPriority="65" w:unhideWhenUsed="0"/>
-    <w:lsdException w:name="Medium List 2" w:semiHidden="0" w:uiPriority="66" w:unhideWhenUsed="0"/>
-    <w:lsdException w:name="Medium Grid 1" w:semiHidden="0" w:uiPriority="67" w:unhideWhenUsed="0"/>
-    <w:lsdException w:name="Medium Grid 2" w:semiHidden="0" w:uiPriority="68" w:unhideWhenUsed="0"/>
-    <w:lsdException w:name="Medium Grid 3" w:semiHidden="0" w:uiPriority="69" w:unhideWhenUsed="0"/>
-    <w:lsdException w:name="Dark List" w:semiHidden="0" w:uiPriority="70" w:unhideWhenUsed="0"/>
-    <w:lsdException w:name="Colorful Shading" w:semiHidden="0" w:uiPriority="71" w:unhideWhenUsed="0"/>
-    <w:lsdException w:name="Colorful List" w:semiHidden="0" w:uiPriority="72" w:unhideWhenUsed="0"/>
-    <w:lsdException w:name="Colorful Grid" w:semiHidden="0" w:uiPriority="73" w:unhideWhenUsed="0"/>
-    <w:lsdException w:name="Light Shading Accent 1" w:semiHidden="0" w:uiPriority="60" w:unhideWhenUsed="0"/>
-    <w:lsdException w:name="Light List Accent 1" w:semiHidden="0" w:uiPriority="61" w:unhideWhenUsed="0"/>
-    <w:lsdException w:name="Light Grid Accent 1" w:semiHidden="0" w:uiPriority="62" w:unhideWhenUsed="0"/>
-    <w:lsdException w:name="Medium Shading 1 Accent 1" w:semiHidden="0" w:uiPriority="63" w:unhideWhenUsed="0"/>
-    <w:lsdException w:name="Medium Shading 2 Accent 1" w:semiHidden="0" w:uiPriority="64" w:unhideWhenUsed="0"/>
-    <w:lsdException w:name="Medium List 1 Accent 1" w:semiHidden="0" w:uiPriority="65" w:unhideWhenUsed="0"/>
-    <w:lsdException w:name="Revision" w:unhideWhenUsed="0"/>
-    <w:lsdException w:name="List Paragraph" w:semiHidden="0" w:uiPriority="34" w:unhideWhenUsed="0" w:qFormat="1"/>
-    <w:lsdException w:name="Quote" w:semiHidden="0" w:uiPriority="29" w:unhideWhenUsed="0" w:qFormat="1"/>
-    <w:lsdException w:name="Intense Quote" w:semiHidden="0" w:uiPriority="30" w:unhideWhenUsed="0" w:qFormat="1"/>
-    <w:lsdException w:name="Medium List 2 Accent 1" w:semiHidden="0" w:uiPriority="66" w:unhideWhenUsed="0"/>
-    <w:lsdException w:name="Medium Grid 1 Accent 1" w:semiHidden="0" w:uiPriority="67" w:unhideWhenUsed="0"/>
-    <w:lsdException w:name="Medium Grid 2 Accent 1" w:semiHidden="0" w:uiPriority="68" w:unhideWhenUsed="0"/>
-    <w:lsdException w:name="Medium Grid 3 Accent 1" w:semiHidden="0" w:uiPriority="69" w:unhideWhenUsed="0"/>
-    <w:lsdException w:name="Dark List Accent 1" w:semiHidden="0" w:uiPriority="70" w:unhideWhenUsed="0"/>
-    <w:lsdException w:name="Colorful Shading Accent 1" w:semiHidden="0" w:uiPriority="71" w:unhideWhenUsed="0"/>
-    <w:lsdException w:name="Colorful List Accent 1" w:semiHidden="0" w:uiPriority="72" w:unhideWhenUsed="0"/>
-    <w:lsdException w:name="Colorful Grid Accent 1" w:semiHidden="0" w:uiPriority="73" w:unhideWhenUsed="0"/>
-    <w:lsdException w:name="Light Shading Accent 2" w:semiHidden="0" w:uiPriority="60" w:unhideWhenUsed="0"/>
-    <w:lsdException w:name="Light List Accent 2" w:semiHidden="0" w:uiPriority="61" w:unhideWhenUsed="0"/>
-    <w:lsdException w:name="Light Grid Accent 2" w:semiHidden="0" w:uiPriority="62" w:unhideWhenUsed="0"/>
-    <w:lsdException w:name="Medium Shading 1 Accent 2" w:semiHidden="0" w:uiPriority="63" w:unhideWhenUsed="0"/>
-    <w:lsdException w:name="Medium Shading 2 Accent 2" w:semiHidden="0" w:uiPriority="64" w:unhideWhenUsed="0"/>
-    <w:lsdException w:name="Medium List 1 Accent 2" w:semiHidden="0" w:uiPriority="65" w:unhideWhenUsed="0"/>
-    <w:lsdException w:name="Medium List 2 Accent 2" w:semiHidden="0" w:uiPriority="66" w:unhideWhenUsed="0"/>
-    <w:lsdException w:name="Medium Grid 1 Accent 2" w:semiHidden="0" w:uiPriority="67" w:unhideWhenUsed="0"/>
-    <w:lsdException w:name="Medium Grid 2 Accent 2" w:semiHidden="0" w:uiPriority="68" w:unhideWhenUsed="0"/>
-    <w:lsdException w:name="Medium Grid 3 Accent 2" w:semiHidden="0" w:uiPriority="69" w:unhideWhenUsed="0"/>
-    <w:lsdException w:name="Dark List Accent 2" w:semiHidden="0" w:uiPriority="70" w:unhideWhenUsed="0"/>
-    <w:lsdException w:name="Colorful Shading Accent 2" w:semiHidden="0" w:uiPriority="71" w:unhideWhenUsed="0"/>
-    <w:lsdException w:name="Colorful List Accent 2" w:semiHidden="0" w:uiPriority="72" w:unhideWhenUsed="0"/>
-    <w:lsdException w:name="Colorful Grid Accent 2" w:semiHidden="0" w:uiPriority="73" w:unhideWhenUsed="0"/>
-    <w:lsdException w:name="Light Shading Accent 3" w:semiHidden="0" w:uiPriority="60" w:unhideWhenUsed="0"/>
-    <w:lsdException w:name="Light List Accent 3" w:semiHidden="0" w:uiPriority="61" w:unhideWhenUsed="0"/>
-    <w:lsdException w:name="Light Grid Accent 3" w:semiHidden="0" w:uiPriority="62" w:unhideWhenUsed="0"/>
-    <w:lsdException w:name="Medium Shading 1 Accent 3" w:semiHidden="0" w:uiPriority="63" w:unhideWhenUsed="0"/>
-    <w:lsdException w:name="Medium Shading 2 Accent 3" w:semiHidden="0" w:uiPriority="64" w:unhideWhenUsed="0"/>
-    <w:lsdException w:name="Medium List 1 Accent 3" w:semiHidden="0" w:uiPriority="65" w:unhideWhenUsed="0"/>
-    <w:lsdException w:name="Medium List 2 Accent 3" w:semiHidden="0" w:uiPriority="66" w:unhideWhenUsed="0"/>
-    <w:lsdException w:name="Medium Grid 1 Accent 3" w:semiHidden="0" w:uiPriority="67" w:unhideWhenUsed="0"/>
-    <w:lsdException w:name="Medium Grid 2 Accent 3" w:semiHidden="0" w:uiPriority="68" w:unhideWhenUsed="0"/>
-    <w:lsdException w:name="Medium Grid 3 Accent 3" w:semiHidden="0" w:uiPriority="69" w:unhideWhenUsed="0"/>
-    <w:lsdException w:name="Dark List Accent 3" w:semiHidden="0" w:uiPriority="70" w:unhideWhenUsed="0"/>
-    <w:lsdException w:name="Colorful Shading Accent 3" w:semiHidden="0" w:uiPriority="71" w:unhideWhenUsed="0"/>
-    <w:lsdException w:name="Colorful List Accent 3" w:semiHidden="0" w:uiPriority="72" w:unhideWhenUsed="0"/>
-    <w:lsdException w:name="Colorful Grid Accent 3" w:semiHidden="0" w:uiPriority="73" w:unhideWhenUsed="0"/>
-    <w:lsdException w:name="Light Shading Accent 4" w:semiHidden="0" w:uiPriority="60" w:unhideWhenUsed="0"/>
-    <w:lsdException w:name="Light List Accent 4" w:semiHidden="0" w:uiPriority="61" w:unhideWhenUsed="0"/>
-    <w:lsdException w:name="Light Grid Accent 4" w:semiHidden="0" w:uiPriority="62" w:unhideWhenUsed="0"/>
-    <w:lsdException w:name="Medium Shading 1 Accent 4" w:semiHidden="0" w:uiPriority="63" w:unhideWhenUsed="0"/>
-    <w:lsdException w:name="Medium Shading 2 Accent 4" w:semiHidden="0" w:uiPriority="64" w:unhideWhenUsed="0"/>
-    <w:lsdException w:name="Medium List 1 Accent 4" w:semiHidden="0" w:uiPriority="65" w:unhideWhenUsed="0"/>
-    <w:lsdException w:name="Medium List 2 Accent 4" w:semiHidden="0" w:uiPriority="66" w:unhideWhenUsed="0"/>
-    <w:lsdException w:name="Medium Grid 1 Accent 4" w:semiHidden="0" w:uiPriority="67" w:unhideWhenUsed="0"/>
-    <w:lsdException w:name="Medium Grid 2 Accent 4" w:semiHidden="0" w:uiPriority="68" w:unhideWhenUsed="0"/>
-    <w:lsdException w:name="Medium Grid 3 Accent 4" w:semiHidden="0" w:uiPriority="69" w:unhideWhenUsed="0"/>
-    <w:lsdException w:name="Dark List Accent 4" w:semiHidden="0" w:uiPriority="70" w:unhideWhenUsed="0"/>
-    <w:lsdException w:name="Colorful Shading Accent 4" w:semiHidden="0" w:uiPriority="71" w:unhideWhenUsed="0"/>
-    <w:lsdException w:name="Colorful List Accent 4" w:semiHidden="0" w:uiPriority="72" w:unhideWhenUsed="0"/>
-    <w:lsdException w:name="Colorful Grid Accent 4" w:semiHidden="0" w:uiPriority="73" w:unhideWhenUsed="0"/>
-    <w:lsdException w:name="Light Shading Accent 5" w:semiHidden="0" w:uiPriority="60" w:unhideWhenUsed="0"/>
-    <w:lsdException w:name="Light List Accent 5" w:semiHidden="0" w:uiPriority="61" w:unhideWhenUsed="0"/>
-    <w:lsdException w:name="Light Grid Accent 5" w:semiHidden="0" w:uiPriority="62" w:unhideWhenUsed="0"/>
-    <w:lsdException w:name="Medium Shading 1 Accent 5" w:semiHidden="0" w:uiPriority="63" w:unhideWhenUsed="0"/>
-    <w:lsdException w:name="Medium Shading 2 Accent 5" w:semiHidden="0" w:uiPriority="64" w:unhideWhenUsed="0"/>
-    <w:lsdException w:name="Medium List 1 Accent 5" w:semiHidden="0" w:uiPriority="65" w:unhideWhenUsed="0"/>
-    <w:lsdException w:name="Medium List 2 Accent 5" w:semiHidden="0" w:uiPriority="66" w:unhideWhenUsed="0"/>
-    <w:lsdException w:name="Medium Grid 1 Accent 5" w:semiHidden="0" w:uiPriority="67" w:unhideWhenUsed="0"/>
-    <w:lsdException w:name="Medium Grid 2 Accent 5" w:semiHidden="0" w:uiPriority="68" w:unhideWhenUsed="0"/>
-    <w:lsdException w:name="Medium Grid 3 Accent 5" w:semiHidden="0" w:uiPriority="69" w:unhideWhenUsed="0"/>
-    <w:lsdException w:name="Dark List Accent 5" w:semiHidden="0" w:uiPriority="70" w:unhideWhenUsed="0"/>
-    <w:lsdException w:name="Colorful Shading Accent 5" w:semiHidden="0" w:uiPriority="71" w:unhideWhenUsed="0"/>
-    <w:lsdException w:name="Colorful List Accent 5" w:semiHidden="0" w:uiPriority="72" w:unhideWhenUsed="0"/>
-    <w:lsdException w:name="Colorful Grid Accent 5" w:semiHidden="0" w:uiPriority="73" w:unhideWhenUsed="0"/>
-    <w:lsdException w:name="Light Shading Accent 6" w:semiHidden="0" w:uiPriority="60" w:unhideWhenUsed="0"/>
-    <w:lsdException w:name="Light List Accent 6" w:semiHidden="0" w:uiPriority="61" w:unhideWhenUsed="0"/>
-    <w:lsdException w:name="Light Grid Accent 6" w:semiHidden="0" w:uiPriority="62" w:unhideWhenUsed="0"/>
-    <w:lsdException w:name="Medium Shading 1 Accent 6" w:semiHidden="0" w:uiPriority="63" w:unhideWhenUsed="0"/>
-    <w:lsdException w:name="Medium Shading 2 Accent 6" w:semiHidden="0" w:uiPriority="64" w:unhideWhenUsed="0"/>
-    <w:lsdException w:name="Medium List 1 Accent 6" w:semiHidden="0" w:uiPriority="65" w:unhideWhenUsed="0"/>
-    <w:lsdException w:name="Medium List 2 Accent 6" w:semiHidden="0" w:uiPriority="66" w:unhideWhenUsed="0"/>
-    <w:lsdException w:name="Medium Grid 1 Accent 6" w:semiHidden="0" w:uiPriority="67" w:unhideWhenUsed="0"/>
-    <w:lsdException w:name="Medium Grid 2 Accent 6" w:semiHidden="0" w:uiPriority="68" w:unhideWhenUsed="0"/>
-    <w:lsdException w:name="Medium Grid 3 Accent 6" w:semiHidden="0" w:uiPriority="69" w:unhideWhenUsed="0"/>
-    <w:lsdException w:name="Dark List Accent 6" w:semiHidden="0" w:uiPriority="70" w:unhideWhenUsed="0"/>
-    <w:lsdException w:name="Colorful Shading Accent 6" w:semiHidden="0" w:uiPriority="71" w:unhideWhenUsed="0"/>
-    <w:lsdException w:name="Colorful List Accent 6" w:semiHidden="0" w:uiPriority="72" w:unhideWhenUsed="0"/>
-    <w:lsdException w:name="Colorful Grid Accent 6" w:semiHidden="0" w:uiPriority="73" w:unhideWhenUsed="0"/>
-    <w:lsdException w:name="Subtle Emphasis" w:semiHidden="0" w:uiPriority="19" w:unhideWhenUsed="0" w:qFormat="1"/>
-    <w:lsdException w:name="Intense Emphasis" w:semiHidden="0" w:uiPriority="21" w:unhideWhenUsed="0" w:qFormat="1"/>
-    <w:lsdException w:name="Subtle Reference" w:semiHidden="0" w:uiPriority="31" w:unhideWhenUsed="0" w:qFormat="1"/>
-    <w:lsdException w:name="Intense Reference" w:semiHidden="0" w:uiPriority="32" w:unhideWhenUsed="0" w:qFormat="1"/>
-    <w:lsdException w:name="Book Title" w:semiHidden="0" w:uiPriority="33" w:unhideWhenUsed="0" w:qFormat="1"/>
-    <w:lsdException w:name="Bibliography" w:uiPriority="37"/>
-    <w:lsdException w:name="TOC Heading" w:uiPriority="39" w:qFormat="1"/>
+  <w:latentStyles w:defLockedState="0" w:defUIPriority="99" w:defSemiHidden="0" w:defUnhideWhenUsed="0" w:defQFormat="0" w:count="375">
+    <w:lsdException w:name="Normal" w:uiPriority="0" w:qFormat="1"/>
+    <w:lsdException w:name="heading 1" w:uiPriority="9" w:qFormat="1"/>
+    <w:lsdException w:name="heading 2" w:semiHidden="1" w:uiPriority="9" w:unhideWhenUsed="1" w:qFormat="1"/>
+    <w:lsdException w:name="heading 3" w:semiHidden="1" w:uiPriority="9" w:unhideWhenUsed="1" w:qFormat="1"/>
+    <w:lsdException w:name="heading 4" w:semiHidden="1" w:uiPriority="9" w:unhideWhenUsed="1" w:qFormat="1"/>
+    <w:lsdException w:name="heading 5" w:semiHidden="1" w:uiPriority="9" w:unhideWhenUsed="1" w:qFormat="1"/>
+    <w:lsdException w:name="heading 6" w:semiHidden="1" w:uiPriority="9" w:unhideWhenUsed="1" w:qFormat="1"/>
+    <w:lsdException w:name="heading 7" w:semiHidden="1" w:uiPriority="9" w:unhideWhenUsed="1" w:qFormat="1"/>
+    <w:lsdException w:name="heading 8" w:semiHidden="1" w:uiPriority="9" w:unhideWhenUsed="1" w:qFormat="1"/>
+    <w:lsdException w:name="heading 9" w:semiHidden="1" w:uiPriority="9" w:unhideWhenUsed="1" w:qFormat="1"/>
+    <w:lsdException w:name="index 1" w:semiHidden="1" w:unhideWhenUsed="1"/>
+    <w:lsdException w:name="index 2" w:semiHidden="1" w:unhideWhenUsed="1"/>
+    <w:lsdException w:name="index 3" w:semiHidden="1" w:unhideWhenUsed="1"/>
+    <w:lsdException w:name="index 4" w:semiHidden="1" w:unhideWhenUsed="1"/>
+    <w:lsdException w:name="index 5" w:semiHidden="1" w:unhideWhenUsed="1"/>
+    <w:lsdException w:name="index 6" w:semiHidden="1" w:unhideWhenUsed="1"/>
+    <w:lsdException w:name="index 7" w:semiHidden="1" w:unhideWhenUsed="1"/>
+    <w:lsdException w:name="index 8" w:semiHidden="1" w:unhideWhenUsed="1"/>
+    <w:lsdException w:name="index 9" w:semiHidden="1" w:unhideWhenUsed="1"/>
+    <w:lsdException w:name="toc 1" w:semiHidden="1" w:uiPriority="39" w:unhideWhenUsed="1"/>
+    <w:lsdException w:name="toc 2" w:semiHidden="1" w:uiPriority="39" w:unhideWhenUsed="1"/>
+    <w:lsdException w:name="toc 3" w:semiHidden="1" w:uiPriority="39" w:unhideWhenUsed="1"/>
+    <w:lsdException w:name="toc 4" w:semiHidden="1" w:uiPriority="39" w:unhideWhenUsed="1"/>
+    <w:lsdException w:name="toc 5" w:semiHidden="1" w:uiPriority="39" w:unhideWhenUsed="1"/>
+    <w:lsdException w:name="toc 6" w:semiHidden="1" w:uiPriority="39" w:unhideWhenUsed="1"/>
+    <w:lsdException w:name="toc 7" w:semiHidden="1" w:uiPriority="39" w:unhideWhenUsed="1"/>
+    <w:lsdException w:name="toc 8" w:semiHidden="1" w:uiPriority="39" w:unhideWhenUsed="1"/>
+    <w:lsdException w:name="toc 9" w:semiHidden="1" w:uiPriority="39" w:unhideWhenUsed="1"/>
+    <w:lsdException w:name="Normal Indent" w:semiHidden="1" w:unhideWhenUsed="1"/>
+    <w:lsdException w:name="footnote text" w:semiHidden="1" w:unhideWhenUsed="1"/>
+    <w:lsdException w:name="annotation text" w:semiHidden="1" w:unhideWhenUsed="1"/>
+    <w:lsdException w:name="header" w:semiHidden="1" w:unhideWhenUsed="1"/>
+    <w:lsdException w:name="footer" w:semiHidden="1" w:unhideWhenUsed="1"/>
+    <w:lsdException w:name="index heading" w:semiHidden="1" w:unhideWhenUsed="1"/>
+    <w:lsdException w:name="caption" w:semiHidden="1" w:uiPriority="35" w:unhideWhenUsed="1" w:qFormat="1"/>
+    <w:lsdException w:name="table of figures" w:semiHidden="1" w:unhideWhenUsed="1"/>
+    <w:lsdException w:name="envelope address" w:semiHidden="1" w:unhideWhenUsed="1"/>
+    <w:lsdException w:name="envelope return" w:semiHidden="1" w:unhideWhenUsed="1"/>
+    <w:lsdException w:name="footnote reference" w:semiHidden="1" w:unhideWhenUsed="1"/>
+    <w:lsdException w:name="annotation reference" w:semiHidden="1" w:unhideWhenUsed="1"/>
+    <w:lsdException w:name="line number" w:semiHidden="1" w:unhideWhenUsed="1"/>
+    <w:lsdException w:name="page number" w:semiHidden="1" w:unhideWhenUsed="1"/>
+    <w:lsdException w:name="endnote reference" w:semiHidden="1" w:unhideWhenUsed="1"/>
+    <w:lsdException w:name="endnote text" w:semiHidden="1" w:unhideWhenUsed="1"/>
+    <w:lsdException w:name="table of authorities" w:semiHidden="1" w:unhideWhenUsed="1"/>
+    <w:lsdException w:name="macro" w:semiHidden="1" w:unhideWhenUsed="1"/>
+    <w:lsdException w:name="toa heading" w:semiHidden="1" w:unhideWhenUsed="1"/>
+    <w:lsdException w:name="List" w:semiHidden="1" w:unhideWhenUsed="1"/>
+    <w:lsdException w:name="List Bullet" w:semiHidden="1" w:unhideWhenUsed="1"/>
+    <w:lsdException w:name="List Number" w:semiHidden="1" w:unhideWhenUsed="1"/>
+    <w:lsdException w:name="List 2" w:semiHidden="1" w:unhideWhenUsed="1"/>
+    <w:lsdException w:name="List 3" w:semiHidden="1" w:unhideWhenUsed="1"/>
+    <w:lsdException w:name="List 4" w:semiHidden="1" w:unhideWhenUsed="1"/>
+    <w:lsdException w:name="List 5" w:semiHidden="1" w:unhideWhenUsed="1"/>
+    <w:lsdException w:name="List Bullet 2" w:semiHidden="1" w:unhideWhenUsed="1"/>
+    <w:lsdException w:name="List Bullet 3" w:semiHidden="1" w:unhideWhenUsed="1"/>
+    <w:lsdException w:name="List Bullet 4" w:semiHidden="1" w:unhideWhenUsed="1"/>
+    <w:lsdException w:name="List Bullet 5" w:semiHidden="1" w:unhideWhenUsed="1"/>
+    <w:lsdException w:name="List Number 2" w:semiHidden="1" w:unhideWhenUsed="1"/>
+    <w:lsdException w:name="List Number 3" w:semiHidden="1" w:unhideWhenUsed="1"/>
+    <w:lsdException w:name="List Number 4" w:semiHidden="1" w:unhideWhenUsed="1"/>
+    <w:lsdException w:name="List Number 5" w:semiHidden="1" w:unhideWhenUsed="1"/>
+    <w:lsdException w:name="Title" w:uiPriority="10" w:qFormat="1"/>
+    <w:lsdException w:name="Closing" w:semiHidden="1" w:unhideWhenUsed="1"/>
+    <w:lsdException w:name="Signature" w:semiHidden="1" w:unhideWhenUsed="1"/>
+    <w:lsdException w:name="Default Paragraph Font" w:semiHidden="1" w:uiPriority="1" w:unhideWhenUsed="1"/>
+    <w:lsdException w:name="Body Text" w:semiHidden="1" w:unhideWhenUsed="1"/>
+    <w:lsdException w:name="Body Text Indent" w:semiHidden="1" w:unhideWhenUsed="1"/>
+    <w:lsdException w:name="List Continue" w:semiHidden="1" w:unhideWhenUsed="1"/>
+    <w:lsdException w:name="List Continue 2" w:semiHidden="1" w:unhideWhenUsed="1"/>
+    <w:lsdException w:name="List Continue 3" w:semiHidden="1" w:unhideWhenUsed="1"/>
+    <w:lsdException w:name="List Continue 4" w:semiHidden="1" w:unhideWhenUsed="1"/>
+    <w:lsdException w:name="List Continue 5" w:semiHidden="1" w:unhideWhenUsed="1"/>
+    <w:lsdException w:name="Message Header" w:semiHidden="1" w:unhideWhenUsed="1"/>
+    <w:lsdException w:name="Subtitle" w:uiPriority="11" w:qFormat="1"/>
+    <w:lsdException w:name="Salutation" w:semiHidden="1" w:unhideWhenUsed="1"/>
+    <w:lsdException w:name="Date" w:semiHidden="1" w:unhideWhenUsed="1"/>
+    <w:lsdException w:name="Body Text First Indent" w:semiHidden="1" w:unhideWhenUsed="1"/>
+    <w:lsdException w:name="Body Text First Indent 2" w:semiHidden="1" w:unhideWhenUsed="1"/>
+    <w:lsdException w:name="Note Heading" w:semiHidden="1" w:unhideWhenUsed="1"/>
+    <w:lsdException w:name="Body Text 2" w:semiHidden="1" w:unhideWhenUsed="1"/>
+    <w:lsdException w:name="Body Text 3" w:semiHidden="1" w:unhideWhenUsed="1"/>
+    <w:lsdException w:name="Body Text Indent 2" w:semiHidden="1" w:unhideWhenUsed="1"/>
+    <w:lsdException w:name="Body Text Indent 3" w:semiHidden="1" w:unhideWhenUsed="1"/>
+    <w:lsdException w:name="Block Text" w:semiHidden="1" w:unhideWhenUsed="1"/>
+    <w:lsdException w:name="Hyperlink" w:semiHidden="1" w:unhideWhenUsed="1"/>
+    <w:lsdException w:name="FollowedHyperlink" w:semiHidden="1" w:unhideWhenUsed="1"/>
+    <w:lsdException w:name="Strong" w:uiPriority="22" w:qFormat="1"/>
+    <w:lsdException w:name="Emphasis" w:uiPriority="20" w:qFormat="1"/>
+    <w:lsdException w:name="Document Map" w:semiHidden="1" w:unhideWhenUsed="1"/>
+    <w:lsdException w:name="Plain Text" w:semiHidden="1" w:unhideWhenUsed="1"/>
+    <w:lsdException w:name="E-mail Signature" w:semiHidden="1" w:unhideWhenUsed="1"/>
+    <w:lsdException w:name="HTML Top of Form" w:semiHidden="1" w:unhideWhenUsed="1"/>
+    <w:lsdException w:name="HTML Bottom of Form" w:semiHidden="1" w:unhideWhenUsed="1"/>
+    <w:lsdException w:name="Normal (Web)" w:semiHidden="1" w:unhideWhenUsed="1"/>
+    <w:lsdException w:name="HTML Acronym" w:semiHidden="1" w:unhideWhenUsed="1"/>
+    <w:lsdException w:name="HTML Address" w:semiHidden="1" w:unhideWhenUsed="1"/>
+    <w:lsdException w:name="HTML Cite" w:semiHidden="1" w:unhideWhenUsed="1"/>
+    <w:lsdException w:name="HTML Code" w:semiHidden="1" w:unhideWhenUsed="1"/>
+    <w:lsdException w:name="HTML Definition" w:semiHidden="1" w:unhideWhenUsed="1"/>
+    <w:lsdException w:name="HTML Keyboard" w:semiHidden="1" w:unhideWhenUsed="1"/>
+    <w:lsdException w:name="HTML Preformatted" w:semiHidden="1" w:unhideWhenUsed="1"/>
+    <w:lsdException w:name="HTML Sample" w:semiHidden="1" w:unhideWhenUsed="1"/>
+    <w:lsdException w:name="HTML Typewriter" w:semiHidden="1" w:unhideWhenUsed="1"/>
+    <w:lsdException w:name="HTML Variable" w:semiHidden="1" w:unhideWhenUsed="1"/>
+    <w:lsdException w:name="Normal Table" w:semiHidden="1" w:unhideWhenUsed="1"/>
+    <w:lsdException w:name="annotation subject" w:semiHidden="1" w:unhideWhenUsed="1"/>
+    <w:lsdException w:name="No List" w:semiHidden="1" w:unhideWhenUsed="1"/>
+    <w:lsdException w:name="Outline List 1" w:semiHidden="1" w:unhideWhenUsed="1"/>
+    <w:lsdException w:name="Outline List 2" w:semiHidden="1" w:unhideWhenUsed="1"/>
+    <w:lsdException w:name="Outline List 3" w:semiHidden="1" w:unhideWhenUsed="1"/>
+    <w:lsdException w:name="Table Simple 1" w:semiHidden="1" w:unhideWhenUsed="1"/>
+    <w:lsdException w:name="Table Simple 2" w:semiHidden="1" w:unhideWhenUsed="1"/>
+    <w:lsdException w:name="Table Simple 3" w:semiHidden="1" w:unhideWhenUsed="1"/>
+    <w:lsdException w:name="Table Classic 1" w:semiHidden="1" w:unhideWhenUsed="1"/>
+    <w:lsdException w:name="Table Classic 2" w:semiHidden="1" w:unhideWhenUsed="1"/>
+    <w:lsdException w:name="Table Classic 3" w:semiHidden="1" w:unhideWhenUsed="1"/>
+    <w:lsdException w:name="Table Classic 4" w:semiHidden="1" w:unhideWhenUsed="1"/>
+    <w:lsdException w:name="Table Colorful 1" w:semiHidden="1" w:unhideWhenUsed="1"/>
+    <w:lsdException w:name="Table Colorful 2" w:semiHidden="1" w:unhideWhenUsed="1"/>
+    <w:lsdException w:name="Table Colorful 3" w:semiHidden="1" w:unhideWhenUsed="1"/>
+    <w:lsdException w:name="Table Columns 1" w:semiHidden="1" w:unhideWhenUsed="1"/>
+    <w:lsdException w:name="Table Columns 2" w:semiHidden="1" w:unhideWhenUsed="1"/>
+    <w:lsdException w:name="Table Columns 3" w:semiHidden="1" w:unhideWhenUsed="1"/>
+    <w:lsdException w:name="Table Columns 4" w:semiHidden="1" w:unhideWhenUsed="1"/>
+    <w:lsdException w:name="Table Columns 5" w:semiHidden="1" w:unhideWhenUsed="1"/>
+    <w:lsdException w:name="Table Grid 1" w:semiHidden="1" w:unhideWhenUsed="1"/>
+    <w:lsdException w:name="Table Grid 2" w:semiHidden="1" w:unhideWhenUsed="1"/>
+    <w:lsdException w:name="Table Grid 3" w:semiHidden="1" w:unhideWhenUsed="1"/>
+    <w:lsdException w:name="Table Grid 4" w:semiHidden="1" w:unhideWhenUsed="1"/>
+    <w:lsdException w:name="Table Grid 5" w:semiHidden="1" w:unhideWhenUsed="1"/>
+    <w:lsdException w:name="Table Grid 6" w:semiHidden="1" w:unhideWhenUsed="1"/>
+    <w:lsdException w:name="Table Grid 7" w:semiHidden="1" w:unhideWhenUsed="1"/>
+    <w:lsdException w:name="Table Grid 8" w:semiHidden="1" w:unhideWhenUsed="1"/>
+    <w:lsdException w:name="Table List 1" w:semiHidden="1" w:unhideWhenUsed="1"/>
+    <w:lsdException w:name="Table List 2" w:semiHidden="1" w:unhideWhenUsed="1"/>
+    <w:lsdException w:name="Table List 3" w:semiHidden="1" w:unhideWhenUsed="1"/>
+    <w:lsdException w:name="Table List 4" w:semiHidden="1" w:unhideWhenUsed="1"/>
+    <w:lsdException w:name="Table List 5" w:semiHidden="1" w:unhideWhenUsed="1"/>
+    <w:lsdException w:name="Table List 6" w:semiHidden="1" w:unhideWhenUsed="1"/>
+    <w:lsdException w:name="Table List 7" w:semiHidden="1" w:unhideWhenUsed="1"/>
+    <w:lsdException w:name="Table List 8" w:semiHidden="1" w:unhideWhenUsed="1"/>
+    <w:lsdException w:name="Table 3D effects 1" w:semiHidden="1" w:unhideWhenUsed="1"/>
+    <w:lsdException w:name="Table 3D effects 2" w:semiHidden="1" w:unhideWhenUsed="1"/>
+    <w:lsdException w:name="Table 3D effects 3" w:semiHidden="1" w:unhideWhenUsed="1"/>
+    <w:lsdException w:name="Table Contemporary" w:semiHidden="1" w:unhideWhenUsed="1"/>
+    <w:lsdException w:name="Table Elegant" w:semiHidden="1" w:unhideWhenUsed="1"/>
+    <w:lsdException w:name="Table Professional" w:semiHidden="1" w:unhideWhenUsed="1"/>
+    <w:lsdException w:name="Table Subtle 1" w:semiHidden="1" w:unhideWhenUsed="1"/>
+    <w:lsdException w:name="Table Subtle 2" w:semiHidden="1" w:unhideWhenUsed="1"/>
+    <w:lsdException w:name="Table Web 1" w:semiHidden="1" w:unhideWhenUsed="1"/>
+    <w:lsdException w:name="Table Web 2" w:semiHidden="1" w:unhideWhenUsed="1"/>
+    <w:lsdException w:name="Table Web 3" w:semiHidden="1" w:unhideWhenUsed="1"/>
+    <w:lsdException w:name="Balloon Text" w:semiHidden="1" w:unhideWhenUsed="1"/>
+    <w:lsdException w:name="Table Grid" w:semiHidden="1" w:uiPriority="39" w:unhideWhenUsed="1"/>
+    <w:lsdException w:name="Table Theme" w:semiHidden="1" w:unhideWhenUsed="1"/>
+    <w:lsdException w:name="Placeholder Text" w:semiHidden="1"/>
+    <w:lsdException w:name="No Spacing" w:uiPriority="1" w:qFormat="1"/>
+    <w:lsdException w:name="Light Shading" w:uiPriority="60"/>
+    <w:lsdException w:name="Light List" w:uiPriority="61"/>
+    <w:lsdException w:name="Light Grid" w:uiPriority="62"/>
+    <w:lsdException w:name="Medium Shading 1" w:uiPriority="63"/>
+    <w:lsdException w:name="Medium Shading 2" w:uiPriority="64"/>
+    <w:lsdException w:name="Medium List 1" w:uiPriority="65"/>
+    <w:lsdException w:name="Medium List 2" w:uiPriority="66"/>
+    <w:lsdException w:name="Medium Grid 1" w:uiPriority="67"/>
+    <w:lsdException w:name="Medium Grid 2" w:uiPriority="68"/>
+    <w:lsdException w:name="Medium Grid 3" w:uiPriority="69"/>
+    <w:lsdException w:name="Dark List" w:uiPriority="70"/>
+    <w:lsdException w:name="Colorful Shading" w:uiPriority="71"/>
+    <w:lsdException w:name="Colorful List" w:uiPriority="72"/>
+    <w:lsdException w:name="Colorful Grid" w:uiPriority="73"/>
+    <w:lsdException w:name="Light Shading Accent 1" w:uiPriority="60"/>
+    <w:lsdException w:name="Light List Accent 1" w:uiPriority="61"/>
+    <w:lsdException w:name="Light Grid Accent 1" w:uiPriority="62"/>
+    <w:lsdException w:name="Medium Shading 1 Accent 1" w:uiPriority="63"/>
+    <w:lsdException w:name="Medium Shading 2 Accent 1" w:uiPriority="64"/>
+    <w:lsdException w:name="Medium List 1 Accent 1" w:uiPriority="65"/>
+    <w:lsdException w:name="Revision" w:semiHidden="1"/>
+    <w:lsdException w:name="List Paragraph" w:uiPriority="34" w:qFormat="1"/>
+    <w:lsdException w:name="Quote" w:uiPriority="29" w:qFormat="1"/>
+    <w:lsdException w:name="Intense Quote" w:uiPriority="30" w:qFormat="1"/>
+    <w:lsdException w:name="Medium List 2 Accent 1" w:uiPriority="66"/>
+    <w:lsdException w:name="Medium Grid 1 Accent 1" w:uiPriority="67"/>
+    <w:lsdException w:name="Medium Grid 2 Accent 1" w:uiPriority="68"/>
+    <w:lsdException w:name="Medium Grid 3 Accent 1" w:uiPriority="69"/>
+    <w:lsdException w:name="Dark List Accent 1" w:uiPriority="70"/>
+    <w:lsdException w:name="Colorful Shading Accent 1" w:uiPriority="71"/>
+    <w:lsdException w:name="Colorful List Accent 1" w:uiPriority="72"/>
+    <w:lsdException w:name="Colorful Grid Accent 1" w:uiPriority="73"/>
+    <w:lsdException w:name="Light Shading Accent 2" w:uiPriority="60"/>
+    <w:lsdException w:name="Light List Accent 2" w:uiPriority="61"/>
+    <w:lsdException w:name="Light Grid Accent 2" w:uiPriority="62"/>
+    <w:lsdException w:name="Medium Shading 1 Accent 2" w:uiPriority="63"/>
+    <w:lsdException w:name="Medium Shading 2 Accent 2" w:uiPriority="64"/>
+    <w:lsdException w:name="Medium List 1 Accent 2" w:uiPriority="65"/>
+    <w:lsdException w:name="Medium List 2 Accent 2" w:uiPriority="66"/>
+    <w:lsdException w:name="Medium Grid 1 Accent 2" w:uiPriority="67"/>
+    <w:lsdException w:name="Medium Grid 2 Accent 2" w:uiPriority="68"/>
+    <w:lsdException w:name="Medium Grid 3 Accent 2" w:uiPriority="69"/>
+    <w:lsdException w:name="Dark List Accent 2" w:uiPriority="70"/>
+    <w:lsdException w:name="Colorful Shading Accent 2" w:uiPriority="71"/>
+    <w:lsdException w:name="Colorful List Accent 2" w:uiPriority="72"/>
+    <w:lsdException w:name="Colorful Grid Accent 2" w:uiPriority="73"/>
+    <w:lsdException w:name="Light Shading Accent 3" w:uiPriority="60"/>
+    <w:lsdException w:name="Light List Accent 3" w:uiPriority="61"/>
+    <w:lsdException w:name="Light Grid Accent 3" w:uiPriority="62"/>
+    <w:lsdException w:name="Medium Shading 1 Accent 3" w:uiPriority="63"/>
+    <w:lsdException w:name="Medium Shading 2 Accent 3" w:uiPriority="64"/>
+    <w:lsdException w:name="Medium List 1 Accent 3" w:uiPriority="65"/>
+    <w:lsdException w:name="Medium List 2 Accent 3" w:uiPriority="66"/>
+    <w:lsdException w:name="Medium Grid 1 Accent 3" w:uiPriority="67"/>
+    <w:lsdException w:name="Medium Grid 2 Accent 3" w:uiPriority="68"/>
+    <w:lsdException w:name="Medium Grid 3 Accent 3" w:uiPriority="69"/>
+    <w:lsdException w:name="Dark List Accent 3" w:uiPriority="70"/>
+    <w:lsdException w:name="Colorful Shading Accent 3" w:uiPriority="71"/>
+    <w:lsdException w:name="Colorful List Accent 3" w:uiPriority="72"/>
+    <w:lsdException w:name="Colorful Grid Accent 3" w:uiPriority="73"/>
+    <w:lsdException w:name="Light Shading Accent 4" w:uiPriority="60"/>
+    <w:lsdException w:name="Light List Accent 4" w:uiPriority="61"/>
+    <w:lsdException w:name="Light Grid Accent 4" w:uiPriority="62"/>
+    <w:lsdException w:name="Medium Shading 1 Accent 4" w:uiPriority="63"/>
+    <w:lsdException w:name="Medium Shading 2 Accent 4" w:uiPriority="64"/>
+    <w:lsdException w:name="Medium List 1 Accent 4" w:uiPriority="65"/>
+    <w:lsdException w:name="Medium List 2 Accent 4" w:uiPriority="66"/>
+    <w:lsdException w:name="Medium Grid 1 Accent 4" w:uiPriority="67"/>
+    <w:lsdException w:name="Medium Grid 2 Accent 4" w:uiPriority="68"/>
+    <w:lsdException w:name="Medium Grid 3 Accent 4" w:uiPriority="69"/>
+    <w:lsdException w:name="Dark List Accent 4" w:uiPriority="70"/>
+    <w:lsdException w:name="Colorful Shading Accent 4" w:uiPriority="71"/>
+    <w:lsdException w:name="Colorful List Accent 4" w:uiPriority="72"/>
+    <w:lsdException w:name="Colorful Grid Accent 4" w:uiPriority="73"/>
+    <w:lsdException w:name="Light Shading Accent 5" w:uiPriority="60"/>
+    <w:lsdException w:name="Light List Accent 5" w:uiPriority="61"/>
+    <w:lsdException w:name="Light Grid Accent 5" w:uiPriority="62"/>
+    <w:lsdException w:name="Medium Shading 1 Accent 5" w:uiPriority="63"/>
+    <w:lsdException w:name="Medium Shading 2 Accent 5" w:uiPriority="64"/>
+    <w:lsdException w:name="Medium List 1 Accent 5" w:uiPriority="65"/>
+    <w:lsdException w:name="Medium List 2 Accent 5" w:uiPriority="66"/>
+    <w:lsdException w:name="Medium Grid 1 Accent 5" w:uiPriority="67"/>
+    <w:lsdException w:name="Medium Grid 2 Accent 5" w:uiPriority="68"/>
+    <w:lsdException w:name="Medium Grid 3 Accent 5" w:uiPriority="69"/>
+    <w:lsdException w:name="Dark List Accent 5" w:uiPriority="70"/>
+    <w:lsdException w:name="Colorful Shading Accent 5" w:uiPriority="71"/>
+    <w:lsdException w:name="Colorful List Accent 5" w:uiPriority="72"/>
+    <w:lsdException w:name="Colorful Grid Accent 5" w:uiPriority="73"/>
+    <w:lsdException w:name="Light Shading Accent 6" w:uiPriority="60"/>
+    <w:lsdException w:name="Light List Accent 6" w:uiPriority="61"/>
+    <w:lsdException w:name="Light Grid Accent 6" w:uiPriority="62"/>
+    <w:lsdException w:name="Medium Shading 1 Accent 6" w:uiPriority="63"/>
+    <w:lsdException w:name="Medium Shading 2 Accent 6" w:uiPriority="64"/>
+    <w:lsdException w:name="Medium List 1 Accent 6" w:uiPriority="65"/>
+    <w:lsdException w:name="Medium List 2 Accent 6" w:uiPriority="66"/>
+    <w:lsdException w:name="Medium Grid 1 Accent 6" w:uiPriority="67"/>
+    <w:lsdException w:name="Medium Grid 2 Accent 6" w:uiPriority="68"/>
+    <w:lsdException w:name="Medium Grid 3 Accent 6" w:uiPriority="69"/>
+    <w:lsdException w:name="Dark List Accent 6" w:uiPriority="70"/>
+    <w:lsdException w:name="Colorful Shading Accent 6" w:uiPriority="71"/>
+    <w:lsdException w:name="Colorful List Accent 6" w:uiPriority="72"/>
+    <w:lsdException w:name="Colorful Grid Accent 6" w:uiPriority="73"/>
+    <w:lsdException w:name="Subtle Emphasis" w:uiPriority="19" w:qFormat="1"/>
+    <w:lsdException w:name="Intense Emphasis" w:uiPriority="21" w:qFormat="1"/>
+    <w:lsdException w:name="Subtle Reference" w:uiPriority="31" w:qFormat="1"/>
+    <w:lsdException w:name="Intense Reference" w:uiPriority="32" w:qFormat="1"/>
+    <w:lsdException w:name="Book Title" w:uiPriority="33" w:qFormat="1"/>
+    <w:lsdException w:name="Bibliography" w:semiHidden="1" w:uiPriority="37" w:unhideWhenUsed="1"/>
+    <w:lsdException w:name="TOC Heading" w:semiHidden="1" w:uiPriority="39" w:unhideWhenUsed="1" w:qFormat="1"/>
+    <w:lsdException w:name="Plain Table 1" w:uiPriority="41"/>
+    <w:lsdException w:name="Plain Table 2" w:uiPriority="42"/>
+    <w:lsdException w:name="Plain Table 3" w:uiPriority="43"/>
+    <w:lsdException w:name="Plain Table 4" w:uiPriority="44"/>
+    <w:lsdException w:name="Plain Table 5" w:uiPriority="45"/>
+    <w:lsdException w:name="Grid Table Light" w:uiPriority="40"/>
+    <w:lsdException w:name="Grid Table 1 Light" w:uiPriority="46"/>
+    <w:lsdException w:name="Grid Table 2" w:uiPriority="47"/>
+    <w:lsdException w:name="Grid Table 3" w:uiPriority="48"/>
+    <w:lsdException w:name="Grid Table 4" w:uiPriority="49"/>
+    <w:lsdException w:name="Grid Table 5 Dark" w:uiPriority="50"/>
+    <w:lsdException w:name="Grid Table 6 Colorful" w:uiPriority="51"/>
+    <w:lsdException w:name="Grid Table 7 Colorful" w:uiPriority="52"/>
+    <w:lsdException w:name="Grid Table 1 Light Accent 1" w:uiPriority="46"/>
+    <w:lsdException w:name="Grid Table 2 Accent 1" w:uiPriority="47"/>
+    <w:lsdException w:name="Grid Table 3 Accent 1" w:uiPriority="48"/>
+    <w:lsdException w:name="Grid Table 4 Accent 1" w:uiPriority="49"/>
+    <w:lsdException w:name="Grid Table 5 Dark Accent 1" w:uiPriority="50"/>
+    <w:lsdException w:name="Grid Table 6 Colorful Accent 1" w:uiPriority="51"/>
+    <w:lsdException w:name="Grid Table 7 Colorful Accent 1" w:uiPriority="52"/>
+    <w:lsdException w:name="Grid Table 1 Light Accent 2" w:uiPriority="46"/>
+    <w:lsdException w:name="Grid Table 2 Accent 2" w:uiPriority="47"/>
+    <w:lsdException w:name="Grid Table 3 Accent 2" w:uiPriority="48"/>
+    <w:lsdException w:name="Grid Table 4 Accent 2" w:uiPriority="49"/>
+    <w:lsdException w:name="Grid Table 5 Dark Accent 2" w:uiPriority="50"/>
+    <w:lsdException w:name="Grid Table 6 Colorful Accent 2" w:uiPriority="51"/>
+    <w:lsdException w:name="Grid Table 7 Colorful Accent 2" w:uiPriority="52"/>
+    <w:lsdException w:name="Grid Table 1 Light Accent 3" w:uiPriority="46"/>
+    <w:lsdException w:name="Grid Table 2 Accent 3" w:uiPriority="47"/>
+    <w:lsdException w:name="Grid Table 3 Accent 3" w:uiPriority="48"/>
+    <w:lsdException w:name="Grid Table 4 Accent 3" w:uiPriority="49"/>
+    <w:lsdException w:name="Grid Table 5 Dark Accent 3" w:uiPriority="50"/>
+    <w:lsdException w:name="Grid Table 6 Colorful Accent 3" w:uiPriority="51"/>
+    <w:lsdException w:name="Grid Table 7 Colorful Accent 3" w:uiPriority="52"/>
+    <w:lsdException w:name="Grid Table 1 Light Accent 4" w:uiPriority="46"/>
+    <w:lsdException w:name="Grid Table 2 Accent 4" w:uiPriority="47"/>
+    <w:lsdException w:name="Grid Table 3 Accent 4" w:uiPriority="48"/>
+    <w:lsdException w:name="Grid Table 4 Accent 4" w:uiPriority="49"/>
+    <w:lsdException w:name="Grid Table 5 Dark Accent 4" w:uiPriority="50"/>
+    <w:lsdException w:name="Grid Table 6 Colorful Accent 4" w:uiPriority="51"/>
+    <w:lsdException w:name="Grid Table 7 Colorful Accent 4" w:uiPriority="52"/>
+    <w:lsdException w:name="Grid Table 1 Light Accent 5" w:uiPriority="46"/>
+    <w:lsdException w:name="Grid Table 2 Accent 5" w:uiPriority="47"/>
+    <w:lsdException w:name="Grid Table 3 Accent 5" w:uiPriority="48"/>
+    <w:lsdException w:name="Grid Table 4 Accent 5" w:uiPriority="49"/>
+    <w:lsdException w:name="Grid Table 5 Dark Accent 5" w:uiPriority="50"/>
+    <w:lsdException w:name="Grid Table 6 Colorful Accent 5" w:uiPriority="51"/>
+    <w:lsdException w:name="Grid Table 7 Colorful Accent 5" w:uiPriority="52"/>
+    <w:lsdException w:name="Grid Table 1 Light Accent 6" w:uiPriority="46"/>
+    <w:lsdException w:name="Grid Table 2 Accent 6" w:uiPriority="47"/>
+    <w:lsdException w:name="Grid Table 3 Accent 6" w:uiPriority="48"/>
+    <w:lsdException w:name="Grid Table 4 Accent 6" w:uiPriority="49"/>
+    <w:lsdException w:name="Grid Table 5 Dark Accent 6" w:uiPriority="50"/>
+    <w:lsdException w:name="Grid Table 6 Colorful Accent 6" w:uiPriority="51"/>
+    <w:lsdException w:name="Grid Table 7 Colorful Accent 6" w:uiPriority="52"/>
+    <w:lsdException w:name="List Table 1 Light" w:uiPriority="46"/>
+    <w:lsdException w:name="List Table 2" w:uiPriority="47"/>
+    <w:lsdException w:name="List Table 3" w:uiPriority="48"/>
+    <w:lsdException w:name="List Table 4" w:uiPriority="49"/>
+    <w:lsdException w:name="List Table 5 Dark" w:uiPriority="50"/>
+    <w:lsdException w:name="List Table 6 Colorful" w:uiPriority="51"/>
+    <w:lsdException w:name="List Table 7 Colorful" w:uiPriority="52"/>
+    <w:lsdException w:name="List Table 1 Light Accent 1" w:uiPriority="46"/>
+    <w:lsdException w:name="List Table 2 Accent 1" w:uiPriority="47"/>
+    <w:lsdException w:name="List Table 3 Accent 1" w:uiPriority="48"/>
+    <w:lsdException w:name="List Table 4 Accent 1" w:uiPriority="49"/>
+    <w:lsdException w:name="List Table 5 Dark Accent 1" w:uiPriority="50"/>
+    <w:lsdException w:name="List Table 6 Colorful Accent 1" w:uiPriority="51"/>
+    <w:lsdException w:name="List Table 7 Colorful Accent 1" w:uiPriority="52"/>
+    <w:lsdException w:name="List Table 1 Light Accent 2" w:uiPriority="46"/>
+    <w:lsdException w:name="List Table 2 Accent 2" w:uiPriority="47"/>
+    <w:lsdException w:name="List Table 3 Accent 2" w:uiPriority="48"/>
+    <w:lsdException w:name="List Table 4 Accent 2" w:uiPriority="49"/>
+    <w:lsdException w:name="List Table 5 Dark Accent 2" w:uiPriority="50"/>
+    <w:lsdException w:name="List Table 6 Colorful Accent 2" w:uiPriority="51"/>
+    <w:lsdException w:name="List Table 7 Colorful Accent 2" w:uiPriority="52"/>
+    <w:lsdException w:name="List Table 1 Light Accent 3" w:uiPriority="46"/>
+    <w:lsdException w:name="List Table 2 Accent 3" w:uiPriority="47"/>
+    <w:lsdException w:name="List Table 3 Accent 3" w:uiPriority="48"/>
+    <w:lsdException w:name="List Table 4 Accent 3" w:uiPriority="49"/>
+    <w:lsdException w:name="List Table 5 Dark Accent 3" w:uiPriority="50"/>
+    <w:lsdException w:name="List Table 6 Colorful Accent 3" w:uiPriority="51"/>
+    <w:lsdException w:name="List Table 7 Colorful Accent 3" w:uiPriority="52"/>
+    <w:lsdException w:name="List Table 1 Light Accent 4" w:uiPriority="46"/>
+    <w:lsdException w:name="List Table 2 Accent 4" w:uiPriority="47"/>
+    <w:lsdException w:name="List Table 3 Accent 4" w:uiPriority="48"/>
+    <w:lsdException w:name="List Table 4 Accent 4" w:uiPriority="49"/>
+    <w:lsdException w:name="List Table 5 Dark Accent 4" w:uiPriority="50"/>
+    <w:lsdException w:name="List Table 6 Colorful Accent 4" w:uiPriority="51"/>
+    <w:lsdException w:name="List Table 7 Colorful Accent 4" w:uiPriority="52"/>
+    <w:lsdException w:name="List Table 1 Light Accent 5" w:uiPriority="46"/>
+    <w:lsdException w:name="List Table 2 Accent 5" w:uiPriority="47"/>
+    <w:lsdException w:name="List Table 3 Accent 5" w:uiPriority="48"/>
+    <w:lsdException w:name="List Table 4 Accent 5" w:uiPriority="49"/>
+    <w:lsdException w:name="List Table 5 Dark Accent 5" w:uiPriority="50"/>
+    <w:lsdException w:name="List Table 6 Colorful Accent 5" w:uiPriority="51"/>
+    <w:lsdException w:name="List Table 7 Colorful Accent 5" w:uiPriority="52"/>
+    <w:lsdException w:name="List Table 1 Light Accent 6" w:uiPriority="46"/>
+    <w:lsdException w:name="List Table 2 Accent 6" w:uiPriority="47"/>
+    <w:lsdException w:name="List Table 3 Accent 6" w:uiPriority="48"/>
+    <w:lsdException w:name="List Table 4 Accent 6" w:uiPriority="49"/>
+    <w:lsdException w:name="List Table 5 Dark Accent 6" w:uiPriority="50"/>
+    <w:lsdException w:name="List Table 6 Colorful Accent 6" w:uiPriority="51"/>
+    <w:lsdException w:name="List Table 7 Colorful Accent 6" w:uiPriority="52"/>
+    <w:lsdException w:name="Mention" w:semiHidden="1" w:unhideWhenUsed="1"/>
+    <w:lsdException w:name="Smart Hyperlink" w:semiHidden="1" w:unhideWhenUsed="1"/>
+    <w:lsdException w:name="Hashtag" w:semiHidden="1" w:unhideWhenUsed="1"/>
+    <w:lsdException w:name="Unresolved Mention" w:semiHidden="1" w:unhideWhenUsed="1"/>
   </w:latentStyles>
   <w:style w:type="paragraph" w:default="1" w:styleId="Normal">
     <w:name w:val="Normal"/>
     <w:qFormat/>
   </w:style>
-  <w:style w:type="paragraph" w:styleId="Ttulo1">
+  <w:style w:type="paragraph" w:styleId="Heading1">
     <w:name w:val="heading 1"/>
     <w:basedOn w:val="Normal"/>
-    <w:link w:val="Ttulo1Car"/>
+    <w:link w:val="Heading1Char"/>
     <w:uiPriority w:val="9"/>
     <w:qFormat/>
     <w:rsid w:val="008074AA"/>
@@ -1188,13 +1780,12 @@
       <w:lang w:eastAsia="en-GB"/>
     </w:rPr>
   </w:style>
-  <w:style w:type="character" w:default="1" w:styleId="Fuentedeprrafopredeter">
+  <w:style w:type="character" w:default="1" w:styleId="DefaultParagraphFont">
     <w:name w:val="Default Paragraph Font"/>
     <w:uiPriority w:val="1"/>
-    <w:semiHidden/>
     <w:unhideWhenUsed/>
   </w:style>
-  <w:style w:type="table" w:default="1" w:styleId="Tablanormal">
+  <w:style w:type="table" w:default="1" w:styleId="TableNormal">
     <w:name w:val="Normal Table"/>
     <w:uiPriority w:val="99"/>
     <w:semiHidden/>
@@ -1209,15 +1800,15 @@
       </w:tblCellMar>
     </w:tblPr>
   </w:style>
-  <w:style w:type="numbering" w:default="1" w:styleId="Sinlista">
+  <w:style w:type="numbering" w:default="1" w:styleId="NoList">
     <w:name w:val="No List"/>
     <w:uiPriority w:val="99"/>
     <w:semiHidden/>
     <w:unhideWhenUsed/>
   </w:style>
-  <w:style w:type="character" w:styleId="Hipervnculo">
+  <w:style w:type="character" w:styleId="Hyperlink">
     <w:name w:val="Hyperlink"/>
-    <w:basedOn w:val="Fuentedeprrafopredeter"/>
+    <w:basedOn w:val="DefaultParagraphFont"/>
     <w:uiPriority w:val="99"/>
     <w:unhideWhenUsed/>
     <w:rsid w:val="00941D7D"/>
@@ -1226,9 +1817,9 @@
       <w:u w:val="single"/>
     </w:rPr>
   </w:style>
-  <w:style w:type="character" w:customStyle="1" w:styleId="UnresolvedMention">
-    <w:name w:val="Unresolved Mention"/>
-    <w:basedOn w:val="Fuentedeprrafopredeter"/>
+  <w:style w:type="character" w:customStyle="1" w:styleId="UnresolvedMention1">
+    <w:name w:val="Unresolved Mention1"/>
+    <w:basedOn w:val="DefaultParagraphFont"/>
     <w:uiPriority w:val="99"/>
     <w:semiHidden/>
     <w:unhideWhenUsed/>
@@ -1238,10 +1829,10 @@
       <w:shd w:val="clear" w:color="auto" w:fill="E6E6E6"/>
     </w:rPr>
   </w:style>
-  <w:style w:type="character" w:customStyle="1" w:styleId="Ttulo1Car">
-    <w:name w:val="Título 1 Car"/>
-    <w:basedOn w:val="Fuentedeprrafopredeter"/>
-    <w:link w:val="Ttulo1"/>
+  <w:style w:type="character" w:customStyle="1" w:styleId="Heading1Char">
+    <w:name w:val="Heading 1 Char"/>
+    <w:basedOn w:val="DefaultParagraphFont"/>
+    <w:link w:val="Heading1"/>
     <w:uiPriority w:val="9"/>
     <w:rsid w:val="008074AA"/>
     <w:rPr>
@@ -1254,7 +1845,7 @@
       <w:lang w:eastAsia="en-GB"/>
     </w:rPr>
   </w:style>
-  <w:style w:type="paragraph" w:styleId="Prrafodelista">
+  <w:style w:type="paragraph" w:styleId="ListParagraph">
     <w:name w:val="List Paragraph"/>
     <w:basedOn w:val="Normal"/>
     <w:uiPriority w:val="34"/>
@@ -1265,266 +1856,29 @@
       <w:contextualSpacing/>
     </w:pPr>
   </w:style>
-</w:styles>
-</file>
-
-<file path=word/stylesWithEffects.xml><?xml version="1.0" encoding="utf-8"?>
-<w:styles xmlns:wpc="http://schemas.microsoft.com/office/word/2010/wordprocessingCanvas" xmlns:mc="http://schemas.openxmlformats.org/markup-compatibility/2006" xmlns:o="urn:schemas-microsoft-com:office:office" xmlns:r="http://schemas.openxmlformats.org/officeDocument/2006/relationships" xmlns:m="http://schemas.openxmlformats.org/officeDocument/2006/math" xmlns:v="urn:schemas-microsoft-com:vml" xmlns:wp14="http://schemas.microsoft.com/office/word/2010/wordprocessingDrawing" xmlns:wp="http://schemas.openxmlformats.org/drawingml/2006/wordprocessingDrawing" xmlns:w10="urn:schemas-microsoft-com:office:word" xmlns:w="http://schemas.openxmlformats.org/wordprocessingml/2006/main" xmlns:w14="http://schemas.microsoft.com/office/word/2010/wordml" xmlns:wpg="http://schemas.microsoft.com/office/word/2010/wordprocessingGroup" xmlns:wpi="http://schemas.microsoft.com/office/word/2010/wordprocessingInk" xmlns:wne="http://schemas.microsoft.com/office/word/2006/wordml" xmlns:wps="http://schemas.microsoft.com/office/word/2010/wordprocessingShape" mc:Ignorable="w14 wp14">
-  <w:docDefaults>
-    <w:rPrDefault>
-      <w:rPr>
-        <w:rFonts w:asciiTheme="minorHAnsi" w:eastAsiaTheme="minorHAnsi" w:hAnsiTheme="minorHAnsi" w:cstheme="minorBidi"/>
-        <w:sz w:val="22"/>
-        <w:szCs w:val="22"/>
-        <w:lang w:val="en-GB" w:eastAsia="en-US" w:bidi="ar-SA"/>
-      </w:rPr>
-    </w:rPrDefault>
-    <w:pPrDefault>
-      <w:pPr>
-        <w:spacing w:after="160" w:line="259" w:lineRule="auto"/>
-      </w:pPr>
-    </w:pPrDefault>
-  </w:docDefaults>
-  <w:latentStyles w:defLockedState="0" w:defUIPriority="99" w:defSemiHidden="1" w:defUnhideWhenUsed="1" w:defQFormat="0" w:count="267">
-    <w:lsdException w:name="Normal" w:semiHidden="0" w:uiPriority="0" w:unhideWhenUsed="0" w:qFormat="1"/>
-    <w:lsdException w:name="heading 1" w:semiHidden="0" w:uiPriority="9" w:unhideWhenUsed="0" w:qFormat="1"/>
-    <w:lsdException w:name="heading 2" w:uiPriority="9" w:qFormat="1"/>
-    <w:lsdException w:name="heading 3" w:uiPriority="9" w:qFormat="1"/>
-    <w:lsdException w:name="heading 4" w:uiPriority="9" w:qFormat="1"/>
-    <w:lsdException w:name="heading 5" w:uiPriority="9" w:qFormat="1"/>
-    <w:lsdException w:name="heading 6" w:uiPriority="9" w:qFormat="1"/>
-    <w:lsdException w:name="heading 7" w:uiPriority="9" w:qFormat="1"/>
-    <w:lsdException w:name="heading 8" w:uiPriority="9" w:qFormat="1"/>
-    <w:lsdException w:name="heading 9" w:uiPriority="9" w:qFormat="1"/>
-    <w:lsdException w:name="toc 1" w:uiPriority="39"/>
-    <w:lsdException w:name="toc 2" w:uiPriority="39"/>
-    <w:lsdException w:name="toc 3" w:uiPriority="39"/>
-    <w:lsdException w:name="toc 4" w:uiPriority="39"/>
-    <w:lsdException w:name="toc 5" w:uiPriority="39"/>
-    <w:lsdException w:name="toc 6" w:uiPriority="39"/>
-    <w:lsdException w:name="toc 7" w:uiPriority="39"/>
-    <w:lsdException w:name="toc 8" w:uiPriority="39"/>
-    <w:lsdException w:name="toc 9" w:uiPriority="39"/>
-    <w:lsdException w:name="caption" w:uiPriority="35" w:qFormat="1"/>
-    <w:lsdException w:name="Title" w:semiHidden="0" w:uiPriority="10" w:unhideWhenUsed="0" w:qFormat="1"/>
-    <w:lsdException w:name="Default Paragraph Font" w:uiPriority="1"/>
-    <w:lsdException w:name="Subtitle" w:semiHidden="0" w:uiPriority="11" w:unhideWhenUsed="0" w:qFormat="1"/>
-    <w:lsdException w:name="Strong" w:semiHidden="0" w:uiPriority="22" w:unhideWhenUsed="0" w:qFormat="1"/>
-    <w:lsdException w:name="Emphasis" w:semiHidden="0" w:uiPriority="20" w:unhideWhenUsed="0" w:qFormat="1"/>
-    <w:lsdException w:name="Table Grid" w:semiHidden="0" w:uiPriority="39" w:unhideWhenUsed="0"/>
-    <w:lsdException w:name="Placeholder Text" w:unhideWhenUsed="0"/>
-    <w:lsdException w:name="No Spacing" w:semiHidden="0" w:uiPriority="1" w:unhideWhenUsed="0" w:qFormat="1"/>
-    <w:lsdException w:name="Light Shading" w:semiHidden="0" w:uiPriority="60" w:unhideWhenUsed="0"/>
-    <w:lsdException w:name="Light List" w:semiHidden="0" w:uiPriority="61" w:unhideWhenUsed="0"/>
-    <w:lsdException w:name="Light Grid" w:semiHidden="0" w:uiPriority="62" w:unhideWhenUsed="0"/>
-    <w:lsdException w:name="Medium Shading 1" w:semiHidden="0" w:uiPriority="63" w:unhideWhenUsed="0"/>
-    <w:lsdException w:name="Medium Shading 2" w:semiHidden="0" w:uiPriority="64" w:unhideWhenUsed="0"/>
-    <w:lsdException w:name="Medium List 1" w:semiHidden="0" w:uiPriority="65" w:unhideWhenUsed="0"/>
-    <w:lsdException w:name="Medium List 2" w:semiHidden="0" w:uiPriority="66" w:unhideWhenUsed="0"/>
-    <w:lsdException w:name="Medium Grid 1" w:semiHidden="0" w:uiPriority="67" w:unhideWhenUsed="0"/>
-    <w:lsdException w:name="Medium Grid 2" w:semiHidden="0" w:uiPriority="68" w:unhideWhenUsed="0"/>
-    <w:lsdException w:name="Medium Grid 3" w:semiHidden="0" w:uiPriority="69" w:unhideWhenUsed="0"/>
-    <w:lsdException w:name="Dark List" w:semiHidden="0" w:uiPriority="70" w:unhideWhenUsed="0"/>
-    <w:lsdException w:name="Colorful Shading" w:semiHidden="0" w:uiPriority="71" w:unhideWhenUsed="0"/>
-    <w:lsdException w:name="Colorful List" w:semiHidden="0" w:uiPriority="72" w:unhideWhenUsed="0"/>
-    <w:lsdException w:name="Colorful Grid" w:semiHidden="0" w:uiPriority="73" w:unhideWhenUsed="0"/>
-    <w:lsdException w:name="Light Shading Accent 1" w:semiHidden="0" w:uiPriority="60" w:unhideWhenUsed="0"/>
-    <w:lsdException w:name="Light List Accent 1" w:semiHidden="0" w:uiPriority="61" w:unhideWhenUsed="0"/>
-    <w:lsdException w:name="Light Grid Accent 1" w:semiHidden="0" w:uiPriority="62" w:unhideWhenUsed="0"/>
-    <w:lsdException w:name="Medium Shading 1 Accent 1" w:semiHidden="0" w:uiPriority="63" w:unhideWhenUsed="0"/>
-    <w:lsdException w:name="Medium Shading 2 Accent 1" w:semiHidden="0" w:uiPriority="64" w:unhideWhenUsed="0"/>
-    <w:lsdException w:name="Medium List 1 Accent 1" w:semiHidden="0" w:uiPriority="65" w:unhideWhenUsed="0"/>
-    <w:lsdException w:name="Revision" w:unhideWhenUsed="0"/>
-    <w:lsdException w:name="List Paragraph" w:semiHidden="0" w:uiPriority="34" w:unhideWhenUsed="0" w:qFormat="1"/>
-    <w:lsdException w:name="Quote" w:semiHidden="0" w:uiPriority="29" w:unhideWhenUsed="0" w:qFormat="1"/>
-    <w:lsdException w:name="Intense Quote" w:semiHidden="0" w:uiPriority="30" w:unhideWhenUsed="0" w:qFormat="1"/>
-    <w:lsdException w:name="Medium List 2 Accent 1" w:semiHidden="0" w:uiPriority="66" w:unhideWhenUsed="0"/>
-    <w:lsdException w:name="Medium Grid 1 Accent 1" w:semiHidden="0" w:uiPriority="67" w:unhideWhenUsed="0"/>
-    <w:lsdException w:name="Medium Grid 2 Accent 1" w:semiHidden="0" w:uiPriority="68" w:unhideWhenUsed="0"/>
-    <w:lsdException w:name="Medium Grid 3 Accent 1" w:semiHidden="0" w:uiPriority="69" w:unhideWhenUsed="0"/>
-    <w:lsdException w:name="Dark List Accent 1" w:semiHidden="0" w:uiPriority="70" w:unhideWhenUsed="0"/>
-    <w:lsdException w:name="Colorful Shading Accent 1" w:semiHidden="0" w:uiPriority="71" w:unhideWhenUsed="0"/>
-    <w:lsdException w:name="Colorful List Accent 1" w:semiHidden="0" w:uiPriority="72" w:unhideWhenUsed="0"/>
-    <w:lsdException w:name="Colorful Grid Accent 1" w:semiHidden="0" w:uiPriority="73" w:unhideWhenUsed="0"/>
-    <w:lsdException w:name="Light Shading Accent 2" w:semiHidden="0" w:uiPriority="60" w:unhideWhenUsed="0"/>
-    <w:lsdException w:name="Light List Accent 2" w:semiHidden="0" w:uiPriority="61" w:unhideWhenUsed="0"/>
-    <w:lsdException w:name="Light Grid Accent 2" w:semiHidden="0" w:uiPriority="62" w:unhideWhenUsed="0"/>
-    <w:lsdException w:name="Medium Shading 1 Accent 2" w:semiHidden="0" w:uiPriority="63" w:unhideWhenUsed="0"/>
-    <w:lsdException w:name="Medium Shading 2 Accent 2" w:semiHidden="0" w:uiPriority="64" w:unhideWhenUsed="0"/>
-    <w:lsdException w:name="Medium List 1 Accent 2" w:semiHidden="0" w:uiPriority="65" w:unhideWhenUsed="0"/>
-    <w:lsdException w:name="Medium List 2 Accent 2" w:semiHidden="0" w:uiPriority="66" w:unhideWhenUsed="0"/>
-    <w:lsdException w:name="Medium Grid 1 Accent 2" w:semiHidden="0" w:uiPriority="67" w:unhideWhenUsed="0"/>
-    <w:lsdException w:name="Medium Grid 2 Accent 2" w:semiHidden="0" w:uiPriority="68" w:unhideWhenUsed="0"/>
-    <w:lsdException w:name="Medium Grid 3 Accent 2" w:semiHidden="0" w:uiPriority="69" w:unhideWhenUsed="0"/>
-    <w:lsdException w:name="Dark List Accent 2" w:semiHidden="0" w:uiPriority="70" w:unhideWhenUsed="0"/>
-    <w:lsdException w:name="Colorful Shading Accent 2" w:semiHidden="0" w:uiPriority="71" w:unhideWhenUsed="0"/>
-    <w:lsdException w:name="Colorful List Accent 2" w:semiHidden="0" w:uiPriority="72" w:unhideWhenUsed="0"/>
-    <w:lsdException w:name="Colorful Grid Accent 2" w:semiHidden="0" w:uiPriority="73" w:unhideWhenUsed="0"/>
-    <w:lsdException w:name="Light Shading Accent 3" w:semiHidden="0" w:uiPriority="60" w:unhideWhenUsed="0"/>
-    <w:lsdException w:name="Light List Accent 3" w:semiHidden="0" w:uiPriority="61" w:unhideWhenUsed="0"/>
-    <w:lsdException w:name="Light Grid Accent 3" w:semiHidden="0" w:uiPriority="62" w:unhideWhenUsed="0"/>
-    <w:lsdException w:name="Medium Shading 1 Accent 3" w:semiHidden="0" w:uiPriority="63" w:unhideWhenUsed="0"/>
-    <w:lsdException w:name="Medium Shading 2 Accent 3" w:semiHidden="0" w:uiPriority="64" w:unhideWhenUsed="0"/>
-    <w:lsdException w:name="Medium List 1 Accent 3" w:semiHidden="0" w:uiPriority="65" w:unhideWhenUsed="0"/>
-    <w:lsdException w:name="Medium List 2 Accent 3" w:semiHidden="0" w:uiPriority="66" w:unhideWhenUsed="0"/>
-    <w:lsdException w:name="Medium Grid 1 Accent 3" w:semiHidden="0" w:uiPriority="67" w:unhideWhenUsed="0"/>
-    <w:lsdException w:name="Medium Grid 2 Accent 3" w:semiHidden="0" w:uiPriority="68" w:unhideWhenUsed="0"/>
-    <w:lsdException w:name="Medium Grid 3 Accent 3" w:semiHidden="0" w:uiPriority="69" w:unhideWhenUsed="0"/>
-    <w:lsdException w:name="Dark List Accent 3" w:semiHidden="0" w:uiPriority="70" w:unhideWhenUsed="0"/>
-    <w:lsdException w:name="Colorful Shading Accent 3" w:semiHidden="0" w:uiPriority="71" w:unhideWhenUsed="0"/>
-    <w:lsdException w:name="Colorful List Accent 3" w:semiHidden="0" w:uiPriority="72" w:unhideWhenUsed="0"/>
-    <w:lsdException w:name="Colorful Grid Accent 3" w:semiHidden="0" w:uiPriority="73" w:unhideWhenUsed="0"/>
-    <w:lsdException w:name="Light Shading Accent 4" w:semiHidden="0" w:uiPriority="60" w:unhideWhenUsed="0"/>
-    <w:lsdException w:name="Light List Accent 4" w:semiHidden="0" w:uiPriority="61" w:unhideWhenUsed="0"/>
-    <w:lsdException w:name="Light Grid Accent 4" w:semiHidden="0" w:uiPriority="62" w:unhideWhenUsed="0"/>
-    <w:lsdException w:name="Medium Shading 1 Accent 4" w:semiHidden="0" w:uiPriority="63" w:unhideWhenUsed="0"/>
-    <w:lsdException w:name="Medium Shading 2 Accent 4" w:semiHidden="0" w:uiPriority="64" w:unhideWhenUsed="0"/>
-    <w:lsdException w:name="Medium List 1 Accent 4" w:semiHidden="0" w:uiPriority="65" w:unhideWhenUsed="0"/>
-    <w:lsdException w:name="Medium List 2 Accent 4" w:semiHidden="0" w:uiPriority="66" w:unhideWhenUsed="0"/>
-    <w:lsdException w:name="Medium Grid 1 Accent 4" w:semiHidden="0" w:uiPriority="67" w:unhideWhenUsed="0"/>
-    <w:lsdException w:name="Medium Grid 2 Accent 4" w:semiHidden="0" w:uiPriority="68" w:unhideWhenUsed="0"/>
-    <w:lsdException w:name="Medium Grid 3 Accent 4" w:semiHidden="0" w:uiPriority="69" w:unhideWhenUsed="0"/>
-    <w:lsdException w:name="Dark List Accent 4" w:semiHidden="0" w:uiPriority="70" w:unhideWhenUsed="0"/>
-    <w:lsdException w:name="Colorful Shading Accent 4" w:semiHidden="0" w:uiPriority="71" w:unhideWhenUsed="0"/>
-    <w:lsdException w:name="Colorful List Accent 4" w:semiHidden="0" w:uiPriority="72" w:unhideWhenUsed="0"/>
-    <w:lsdException w:name="Colorful Grid Accent 4" w:semiHidden="0" w:uiPriority="73" w:unhideWhenUsed="0"/>
-    <w:lsdException w:name="Light Shading Accent 5" w:semiHidden="0" w:uiPriority="60" w:unhideWhenUsed="0"/>
-    <w:lsdException w:name="Light List Accent 5" w:semiHidden="0" w:uiPriority="61" w:unhideWhenUsed="0"/>
-    <w:lsdException w:name="Light Grid Accent 5" w:semiHidden="0" w:uiPriority="62" w:unhideWhenUsed="0"/>
-    <w:lsdException w:name="Medium Shading 1 Accent 5" w:semiHidden="0" w:uiPriority="63" w:unhideWhenUsed="0"/>
-    <w:lsdException w:name="Medium Shading 2 Accent 5" w:semiHidden="0" w:uiPriority="64" w:unhideWhenUsed="0"/>
-    <w:lsdException w:name="Medium List 1 Accent 5" w:semiHidden="0" w:uiPriority="65" w:unhideWhenUsed="0"/>
-    <w:lsdException w:name="Medium List 2 Accent 5" w:semiHidden="0" w:uiPriority="66" w:unhideWhenUsed="0"/>
-    <w:lsdException w:name="Medium Grid 1 Accent 5" w:semiHidden="0" w:uiPriority="67" w:unhideWhenUsed="0"/>
-    <w:lsdException w:name="Medium Grid 2 Accent 5" w:semiHidden="0" w:uiPriority="68" w:unhideWhenUsed="0"/>
-    <w:lsdException w:name="Medium Grid 3 Accent 5" w:semiHidden="0" w:uiPriority="69" w:unhideWhenUsed="0"/>
-    <w:lsdException w:name="Dark List Accent 5" w:semiHidden="0" w:uiPriority="70" w:unhideWhenUsed="0"/>
-    <w:lsdException w:name="Colorful Shading Accent 5" w:semiHidden="0" w:uiPriority="71" w:unhideWhenUsed="0"/>
-    <w:lsdException w:name="Colorful List Accent 5" w:semiHidden="0" w:uiPriority="72" w:unhideWhenUsed="0"/>
-    <w:lsdException w:name="Colorful Grid Accent 5" w:semiHidden="0" w:uiPriority="73" w:unhideWhenUsed="0"/>
-    <w:lsdException w:name="Light Shading Accent 6" w:semiHidden="0" w:uiPriority="60" w:unhideWhenUsed="0"/>
-    <w:lsdException w:name="Light List Accent 6" w:semiHidden="0" w:uiPriority="61" w:unhideWhenUsed="0"/>
-    <w:lsdException w:name="Light Grid Accent 6" w:semiHidden="0" w:uiPriority="62" w:unhideWhenUsed="0"/>
-    <w:lsdException w:name="Medium Shading 1 Accent 6" w:semiHidden="0" w:uiPriority="63" w:unhideWhenUsed="0"/>
-    <w:lsdException w:name="Medium Shading 2 Accent 6" w:semiHidden="0" w:uiPriority="64" w:unhideWhenUsed="0"/>
-    <w:lsdException w:name="Medium List 1 Accent 6" w:semiHidden="0" w:uiPriority="65" w:unhideWhenUsed="0"/>
-    <w:lsdException w:name="Medium List 2 Accent 6" w:semiHidden="0" w:uiPriority="66" w:unhideWhenUsed="0"/>
-    <w:lsdException w:name="Medium Grid 1 Accent 6" w:semiHidden="0" w:uiPriority="67" w:unhideWhenUsed="0"/>
-    <w:lsdException w:name="Medium Grid 2 Accent 6" w:semiHidden="0" w:uiPriority="68" w:unhideWhenUsed="0"/>
-    <w:lsdException w:name="Medium Grid 3 Accent 6" w:semiHidden="0" w:uiPriority="69" w:unhideWhenUsed="0"/>
-    <w:lsdException w:name="Dark List Accent 6" w:semiHidden="0" w:uiPriority="70" w:unhideWhenUsed="0"/>
-    <w:lsdException w:name="Colorful Shading Accent 6" w:semiHidden="0" w:uiPriority="71" w:unhideWhenUsed="0"/>
-    <w:lsdException w:name="Colorful List Accent 6" w:semiHidden="0" w:uiPriority="72" w:unhideWhenUsed="0"/>
-    <w:lsdException w:name="Colorful Grid Accent 6" w:semiHidden="0" w:uiPriority="73" w:unhideWhenUsed="0"/>
-    <w:lsdException w:name="Subtle Emphasis" w:semiHidden="0" w:uiPriority="19" w:unhideWhenUsed="0" w:qFormat="1"/>
-    <w:lsdException w:name="Intense Emphasis" w:semiHidden="0" w:uiPriority="21" w:unhideWhenUsed="0" w:qFormat="1"/>
-    <w:lsdException w:name="Subtle Reference" w:semiHidden="0" w:uiPriority="31" w:unhideWhenUsed="0" w:qFormat="1"/>
-    <w:lsdException w:name="Intense Reference" w:semiHidden="0" w:uiPriority="32" w:unhideWhenUsed="0" w:qFormat="1"/>
-    <w:lsdException w:name="Book Title" w:semiHidden="0" w:uiPriority="33" w:unhideWhenUsed="0" w:qFormat="1"/>
-    <w:lsdException w:name="Bibliography" w:uiPriority="37"/>
-    <w:lsdException w:name="TOC Heading" w:uiPriority="39" w:qFormat="1"/>
-  </w:latentStyles>
-  <w:style w:type="paragraph" w:default="1" w:styleId="Normal">
-    <w:name w:val="Normal"/>
-    <w:qFormat/>
-  </w:style>
-  <w:style w:type="paragraph" w:styleId="Ttulo1">
-    <w:name w:val="heading 1"/>
-    <w:basedOn w:val="Normal"/>
-    <w:link w:val="Ttulo1Car"/>
-    <w:uiPriority w:val="9"/>
-    <w:qFormat/>
-    <w:rsid w:val="008074AA"/>
-    <w:pPr>
-      <w:spacing w:before="100" w:beforeAutospacing="1" w:after="100" w:afterAutospacing="1" w:line="240" w:lineRule="auto"/>
-      <w:outlineLvl w:val="0"/>
-    </w:pPr>
-    <w:rPr>
-      <w:rFonts w:ascii="Times New Roman" w:eastAsia="Times New Roman" w:hAnsi="Times New Roman" w:cs="Times New Roman"/>
-      <w:b/>
-      <w:bCs/>
-      <w:kern w:val="36"/>
-      <w:sz w:val="48"/>
-      <w:szCs w:val="48"/>
-      <w:lang w:eastAsia="en-GB"/>
-    </w:rPr>
-  </w:style>
-  <w:style w:type="character" w:default="1" w:styleId="Fuentedeprrafopredeter">
-    <w:name w:val="Default Paragraph Font"/>
-    <w:uiPriority w:val="1"/>
-    <w:semiHidden/>
-    <w:unhideWhenUsed/>
-  </w:style>
-  <w:style w:type="table" w:default="1" w:styleId="Tablanormal">
-    <w:name w:val="Normal Table"/>
+  <w:style w:type="character" w:styleId="FollowedHyperlink">
+    <w:name w:val="FollowedHyperlink"/>
+    <w:basedOn w:val="DefaultParagraphFont"/>
     <w:uiPriority w:val="99"/>
     <w:semiHidden/>
     <w:unhideWhenUsed/>
-    <w:tblPr>
-      <w:tblInd w:w="0" w:type="dxa"/>
-      <w:tblCellMar>
-        <w:top w:w="0" w:type="dxa"/>
-        <w:left w:w="108" w:type="dxa"/>
-        <w:bottom w:w="0" w:type="dxa"/>
-        <w:right w:w="108" w:type="dxa"/>
-      </w:tblCellMar>
-    </w:tblPr>
+    <w:rsid w:val="00EB16B3"/>
+    <w:rPr>
+      <w:color w:val="954F72" w:themeColor="followedHyperlink"/>
+      <w:u w:val="single"/>
+    </w:rPr>
   </w:style>
-  <w:style w:type="numbering" w:default="1" w:styleId="Sinlista">
-    <w:name w:val="No List"/>
+  <w:style w:type="character" w:styleId="UnresolvedMention">
+    <w:name w:val="Unresolved Mention"/>
+    <w:basedOn w:val="DefaultParagraphFont"/>
     <w:uiPriority w:val="99"/>
     <w:semiHidden/>
     <w:unhideWhenUsed/>
-  </w:style>
-  <w:style w:type="character" w:styleId="Hipervnculo">
-    <w:name w:val="Hyperlink"/>
-    <w:basedOn w:val="Fuentedeprrafopredeter"/>
-    <w:uiPriority w:val="99"/>
-    <w:unhideWhenUsed/>
-    <w:rsid w:val="00941D7D"/>
-    <w:rPr>
-      <w:color w:val="0563C1" w:themeColor="hyperlink"/>
-      <w:u w:val="single"/>
-    </w:rPr>
-  </w:style>
-  <w:style w:type="character" w:customStyle="1" w:styleId="UnresolvedMention">
-    <w:name w:val="Unresolved Mention"/>
-    <w:basedOn w:val="Fuentedeprrafopredeter"/>
-    <w:uiPriority w:val="99"/>
-    <w:semiHidden/>
-    <w:unhideWhenUsed/>
-    <w:rsid w:val="00941D7D"/>
+    <w:rsid w:val="00EB16B3"/>
     <w:rPr>
       <w:color w:val="808080"/>
       <w:shd w:val="clear" w:color="auto" w:fill="E6E6E6"/>
     </w:rPr>
-  </w:style>
-  <w:style w:type="character" w:customStyle="1" w:styleId="Ttulo1Car">
-    <w:name w:val="Título 1 Car"/>
-    <w:basedOn w:val="Fuentedeprrafopredeter"/>
-    <w:link w:val="Ttulo1"/>
-    <w:uiPriority w:val="9"/>
-    <w:rsid w:val="008074AA"/>
-    <w:rPr>
-      <w:rFonts w:ascii="Times New Roman" w:eastAsia="Times New Roman" w:hAnsi="Times New Roman" w:cs="Times New Roman"/>
-      <w:b/>
-      <w:bCs/>
-      <w:kern w:val="36"/>
-      <w:sz w:val="48"/>
-      <w:szCs w:val="48"/>
-      <w:lang w:eastAsia="en-GB"/>
-    </w:rPr>
-  </w:style>
-  <w:style w:type="paragraph" w:styleId="Prrafodelista">
-    <w:name w:val="List Paragraph"/>
-    <w:basedOn w:val="Normal"/>
-    <w:uiPriority w:val="34"/>
-    <w:qFormat/>
-    <w:rsid w:val="004F303F"/>
-    <w:pPr>
-      <w:ind w:left="720"/>
-      <w:contextualSpacing/>
-    </w:pPr>
   </w:style>
 </w:styles>
 </file>
@@ -1818,7 +2172,7 @@
   <a:extraClrSchemeLst/>
   <a:extLst>
     <a:ext uri="{05A4C25C-085E-4340-85A3-A5531E510DB2}">
-      <thm15:themeFamily xmlns:thm15="http://schemas.microsoft.com/office/thememl/2012/main" xmlns="" name="Office Theme" id="{62F939B6-93AF-4DB8-9C6B-D6C7DFDC589F}" vid="{4A3C46E8-61CC-4603-A589-7422A47A8E4A}"/>
+      <thm15:themeFamily xmlns:thm15="http://schemas.microsoft.com/office/thememl/2012/main" name="Office Theme" id="{62F939B6-93AF-4DB8-9C6B-D6C7DFDC589F}" vid="{4A3C46E8-61CC-4603-A589-7422A47A8E4A}"/>
     </a:ext>
   </a:extLst>
 </a:theme>
@@ -1829,7 +2183,7 @@
 </file>
 
 <file path=customXml/itemProps1.xml><?xml version="1.0" encoding="utf-8"?>
-<ds:datastoreItem xmlns:ds="http://schemas.openxmlformats.org/officeDocument/2006/customXml" ds:itemID="{F1E46543-737E-4DB3-B910-0225A161229A}">
+<ds:datastoreItem xmlns:ds="http://schemas.openxmlformats.org/officeDocument/2006/customXml" ds:itemID="{27654032-A3EE-4262-8568-719CD4F811E2}">
   <ds:schemaRefs>
     <ds:schemaRef ds:uri="http://schemas.openxmlformats.org/officeDocument/2006/bibliography"/>
   </ds:schemaRefs>

</xml_diff>